<commit_message>
Add prototype sx126x driver source and HAL, custom project-level HAL, and basic SPI testing logic.
</commit_message>
<xml_diff>
--- a/Documentation/Sensor Node Development Log.docx
+++ b/Documentation/Sensor Node Development Log.docx
@@ -249,6 +249,33 @@
             <w:lang w:val="en-CA"/>
           </w:rPr>
           <w:t>https://github.com/Lora-net/sx126x_driver/tree/v2.3.2</w:t>
+        </w:r>
+      </w:hyperlink>
+      <w:r>
+        <w:rPr>
+          <w:lang w:val="en-CA"/>
+        </w:rPr>
+        <w:t xml:space="preserve"> </w:t>
+      </w:r>
+    </w:p>
+    <w:p>
+      <w:pPr>
+        <w:pStyle w:val="ListParagraph"/>
+        <w:numPr>
+          <w:ilvl w:val="1"/>
+          <w:numId w:val="1"/>
+        </w:numPr>
+        <w:rPr>
+          <w:lang w:val="en-CA"/>
+        </w:rPr>
+      </w:pPr>
+      <w:hyperlink r:id="rId6" w:history="1">
+        <w:r>
+          <w:rPr>
+            <w:rStyle w:val="Hyperlink"/>
+            <w:lang w:val="en-CA"/>
+          </w:rPr>
+          <w:t>https://www.semtech.com/products/wireless-rf/lora-connect/sx1262</w:t>
         </w:r>
       </w:hyperlink>
       <w:r>

</xml_diff>

<commit_message>
Finalized a working driver for the sx1262 LoRa module using the Raspberry Pi Pico 2. Add a prototype sx1262 schematic and testbench drawing.
</commit_message>
<xml_diff>
--- a/Documentation/Sensor Node Development Log.docx
+++ b/Documentation/Sensor Node Development Log.docx
@@ -405,6 +405,274 @@
           <w:lang w:val="en-CA"/>
         </w:rPr>
       </w:pPr>
+    </w:p>
+    <w:p>
+      <w:pPr>
+        <w:rPr>
+          <w:lang w:val="en-CA"/>
+        </w:rPr>
+      </w:pPr>
+      <w:r>
+        <w:rPr>
+          <w:lang w:val="en-CA"/>
+        </w:rPr>
+        <w:t>6/22/2025 – Matthew Sharp</w:t>
+      </w:r>
+    </w:p>
+    <w:p>
+      <w:pPr>
+        <w:pStyle w:val="ListParagraph"/>
+        <w:numPr>
+          <w:ilvl w:val="0"/>
+          <w:numId w:val="6"/>
+        </w:numPr>
+        <w:rPr>
+          <w:lang w:val="en-CA"/>
+        </w:rPr>
+      </w:pPr>
+      <w:r>
+        <w:rPr>
+          <w:lang w:val="en-CA"/>
+        </w:rPr>
+        <w:t>Began developing out a formalized Hardware Abstraction Layer</w:t>
+      </w:r>
+      <w:r>
+        <w:rPr>
+          <w:lang w:val="en-CA"/>
+        </w:rPr>
+        <w:t xml:space="preserve"> (HAL)</w:t>
+      </w:r>
+    </w:p>
+    <w:p>
+      <w:pPr>
+        <w:pStyle w:val="ListParagraph"/>
+        <w:numPr>
+          <w:ilvl w:val="1"/>
+          <w:numId w:val="6"/>
+        </w:numPr>
+        <w:rPr>
+          <w:lang w:val="en-CA"/>
+        </w:rPr>
+      </w:pPr>
+      <w:r>
+        <w:rPr>
+          <w:lang w:val="en-CA"/>
+        </w:rPr>
+        <w:t>Allows for more straightforward software development that integrates har</w:t>
+      </w:r>
+      <w:r>
+        <w:rPr>
+          <w:lang w:val="en-CA"/>
+        </w:rPr>
+        <w:t>dware I/O functionality.</w:t>
+      </w:r>
+    </w:p>
+    <w:p>
+      <w:pPr>
+        <w:pStyle w:val="ListParagraph"/>
+        <w:numPr>
+          <w:ilvl w:val="1"/>
+          <w:numId w:val="6"/>
+        </w:numPr>
+        <w:rPr>
+          <w:lang w:val="en-CA"/>
+        </w:rPr>
+      </w:pPr>
+      <w:r>
+        <w:rPr>
+          <w:lang w:val="en-CA"/>
+        </w:rPr>
+        <w:t xml:space="preserve">Many </w:t>
+      </w:r>
+      <w:proofErr w:type="spellStart"/>
+      <w:r>
+        <w:rPr>
+          <w:lang w:val="en-CA"/>
+        </w:rPr>
+        <w:t>uC</w:t>
+      </w:r>
+      <w:proofErr w:type="spellEnd"/>
+      <w:r>
+        <w:rPr>
+          <w:lang w:val="en-CA"/>
+        </w:rPr>
+        <w:t xml:space="preserve"> functionalities require successive function calls or register writes that need to be executed every time a specific task is desired.</w:t>
+      </w:r>
+    </w:p>
+    <w:p>
+      <w:pPr>
+        <w:pStyle w:val="ListParagraph"/>
+        <w:numPr>
+          <w:ilvl w:val="1"/>
+          <w:numId w:val="6"/>
+        </w:numPr>
+        <w:rPr>
+          <w:lang w:val="en-CA"/>
+        </w:rPr>
+      </w:pPr>
+      <w:r>
+        <w:rPr>
+          <w:lang w:val="en-CA"/>
+        </w:rPr>
+        <w:t>HAL wraps these calls into methods which can be more easily called and integrated with complex code.</w:t>
+      </w:r>
+    </w:p>
+    <w:p>
+      <w:pPr>
+        <w:rPr>
+          <w:lang w:val="en-CA"/>
+        </w:rPr>
+      </w:pPr>
+    </w:p>
+    <w:p>
+      <w:pPr>
+        <w:rPr>
+          <w:lang w:val="en-CA"/>
+        </w:rPr>
+      </w:pPr>
+    </w:p>
+    <w:p>
+      <w:pPr>
+        <w:rPr>
+          <w:lang w:val="en-CA"/>
+        </w:rPr>
+      </w:pPr>
+      <w:r>
+        <w:rPr>
+          <w:lang w:val="en-CA"/>
+        </w:rPr>
+        <w:lastRenderedPageBreak/>
+        <w:t>6/25</w:t>
+      </w:r>
+      <w:r>
+        <w:rPr>
+          <w:lang w:val="en-CA"/>
+        </w:rPr>
+        <w:t>/2025 – Matthew Sharp</w:t>
+      </w:r>
+    </w:p>
+    <w:p>
+      <w:pPr>
+        <w:pStyle w:val="ListParagraph"/>
+        <w:numPr>
+          <w:ilvl w:val="0"/>
+          <w:numId w:val="2"/>
+        </w:numPr>
+        <w:rPr>
+          <w:lang w:val="en-CA"/>
+        </w:rPr>
+      </w:pPr>
+      <w:r>
+        <w:rPr>
+          <w:lang w:val="en-CA"/>
+        </w:rPr>
+        <w:t>Developed out prototype driver code for the sx1262 LoRa modulator using the manufacturer’s driver and the specified procedure in the Datasheet.</w:t>
+      </w:r>
+    </w:p>
+    <w:p>
+      <w:pPr>
+        <w:pStyle w:val="ListParagraph"/>
+        <w:numPr>
+          <w:ilvl w:val="1"/>
+          <w:numId w:val="2"/>
+        </w:numPr>
+        <w:rPr>
+          <w:lang w:val="en-CA"/>
+        </w:rPr>
+      </w:pPr>
+      <w:r>
+        <w:rPr>
+          <w:lang w:val="en-CA"/>
+        </w:rPr>
+        <w:t xml:space="preserve">The macro functions needed to do basic functionality were not provided by the </w:t>
+      </w:r>
+      <w:proofErr w:type="gramStart"/>
+      <w:r>
+        <w:rPr>
+          <w:lang w:val="en-CA"/>
+        </w:rPr>
+        <w:t>manufacturer, and</w:t>
+      </w:r>
+      <w:proofErr w:type="gramEnd"/>
+      <w:r>
+        <w:rPr>
+          <w:lang w:val="en-CA"/>
+        </w:rPr>
+        <w:t xml:space="preserve"> needed implementation by the user.</w:t>
+      </w:r>
+    </w:p>
+    <w:p>
+      <w:pPr>
+        <w:pStyle w:val="ListParagraph"/>
+        <w:numPr>
+          <w:ilvl w:val="1"/>
+          <w:numId w:val="2"/>
+        </w:numPr>
+        <w:rPr>
+          <w:lang w:val="en-CA"/>
+        </w:rPr>
+      </w:pPr>
+      <w:r>
+        <w:rPr>
+          <w:lang w:val="en-CA"/>
+        </w:rPr>
+        <w:t>Developed with error tracking and reliability in mind, wrapping I/O with the chip in do-</w:t>
+      </w:r>
+      <w:proofErr w:type="gramStart"/>
+      <w:r>
+        <w:rPr>
+          <w:lang w:val="en-CA"/>
+        </w:rPr>
+        <w:t>while(</w:t>
+      </w:r>
+      <w:proofErr w:type="gramEnd"/>
+      <w:r>
+        <w:rPr>
+          <w:lang w:val="en-CA"/>
+        </w:rPr>
+        <w:t>0) blocks to streamline error detection and retries. When an I/O function fails, a break command can simply be called in the code, and a retry condition set.</w:t>
+      </w:r>
+    </w:p>
+    <w:bookmarkStart w:id="0" w:name="_MON_1815134875"/>
+    <w:bookmarkEnd w:id="0"/>
+    <w:p>
+      <w:pPr>
+        <w:rPr>
+          <w:lang w:val="en-CA"/>
+        </w:rPr>
+      </w:pPr>
+      <w:r>
+        <w:rPr>
+          <w:lang w:val="en-CA"/>
+        </w:rPr>
+        <w:object w:dxaOrig="8676" w:dyaOrig="6991" w14:anchorId="7BE10A38">
+          <v:shapetype id="_x0000_t75" coordsize="21600,21600" o:spt="75" o:preferrelative="t" path="m@4@5l@4@11@9@11@9@5xe" filled="f" stroked="f">
+            <v:stroke joinstyle="miter"/>
+            <v:formulas>
+              <v:f eqn="if lineDrawn pixelLineWidth 0"/>
+              <v:f eqn="sum @0 1 0"/>
+              <v:f eqn="sum 0 0 @1"/>
+              <v:f eqn="prod @2 1 2"/>
+              <v:f eqn="prod @3 21600 pixelWidth"/>
+              <v:f eqn="prod @3 21600 pixelHeight"/>
+              <v:f eqn="sum @0 0 1"/>
+              <v:f eqn="prod @6 1 2"/>
+              <v:f eqn="prod @7 21600 pixelWidth"/>
+              <v:f eqn="sum @8 21600 0"/>
+              <v:f eqn="prod @7 21600 pixelHeight"/>
+              <v:f eqn="sum @10 21600 0"/>
+            </v:formulas>
+            <v:path o:extrusionok="f" gradientshapeok="t" o:connecttype="rect"/>
+            <o:lock v:ext="edit" aspectratio="t"/>
+          </v:shapetype>
+          <v:shape id="_x0000_i1037" type="#_x0000_t75" style="width:434pt;height:349.5pt" o:ole="">
+            <v:imagedata r:id="rId7" o:title=""/>
+          </v:shape>
+          <o:OLEObject Type="Embed" ProgID="Word.Document.12" ShapeID="_x0000_i1037" DrawAspect="Content" ObjectID="_1815164859" r:id="rId8">
+            <o:FieldCodes>\s</o:FieldCodes>
+          </o:OLEObject>
+        </w:object>
+      </w:r>
       <w:r>
         <w:rPr>
           <w:lang w:val="en-CA"/>
@@ -422,6 +690,1840 @@
         <w:rPr>
           <w:lang w:val="en-CA"/>
         </w:rPr>
+        <w:t>The general steps to initialize the transmission of a packet are as follows</w:t>
+      </w:r>
+      <w:r>
+        <w:rPr>
+          <w:lang w:val="en-CA"/>
+        </w:rPr>
+        <w:t xml:space="preserve"> (ref. sx1261/2 Datasheet, section 14.2)</w:t>
+      </w:r>
+      <w:r>
+        <w:rPr>
+          <w:lang w:val="en-CA"/>
+        </w:rPr>
+        <w:t>. Note that some commands can be executed out of order, however this structure must be maintained:</w:t>
+      </w:r>
+    </w:p>
+    <w:p>
+      <w:pPr>
+        <w:pStyle w:val="ListParagraph"/>
+        <w:numPr>
+          <w:ilvl w:val="0"/>
+          <w:numId w:val="3"/>
+        </w:numPr>
+        <w:rPr>
+          <w:lang w:val="en-CA"/>
+        </w:rPr>
+      </w:pPr>
+      <w:r>
+        <w:rPr>
+          <w:lang w:val="en-CA"/>
+        </w:rPr>
+        <w:t>Set the packet type (ref. 13.4.2)</w:t>
+      </w:r>
+    </w:p>
+    <w:p>
+      <w:pPr>
+        <w:pStyle w:val="ListParagraph"/>
+        <w:numPr>
+          <w:ilvl w:val="0"/>
+          <w:numId w:val="3"/>
+        </w:numPr>
+        <w:rPr>
+          <w:lang w:val="en-CA"/>
+        </w:rPr>
+      </w:pPr>
+      <w:r>
+        <w:rPr>
+          <w:lang w:val="en-CA"/>
+        </w:rPr>
+        <w:t xml:space="preserve">Set the modulation </w:t>
+      </w:r>
+      <w:r>
+        <w:rPr>
+          <w:lang w:val="en-CA"/>
+        </w:rPr>
+        <w:t>parameters</w:t>
+      </w:r>
+    </w:p>
+    <w:p>
+      <w:pPr>
+        <w:pStyle w:val="ListParagraph"/>
+        <w:numPr>
+          <w:ilvl w:val="0"/>
+          <w:numId w:val="3"/>
+        </w:numPr>
+        <w:rPr>
+          <w:lang w:val="en-CA"/>
+        </w:rPr>
+      </w:pPr>
+      <w:r>
+        <w:rPr>
+          <w:lang w:val="en-CA"/>
+        </w:rPr>
+        <w:t>Set the packet parameters</w:t>
+      </w:r>
+    </w:p>
+    <w:p>
+      <w:pPr>
+        <w:rPr>
+          <w:lang w:val="en-CA"/>
+        </w:rPr>
+      </w:pPr>
+      <w:r>
+        <w:rPr>
+          <w:lang w:val="en-CA"/>
+        </w:rPr>
+        <w:t>TX Initialization process:</w:t>
+      </w:r>
+    </w:p>
+    <w:p>
+      <w:pPr>
+        <w:pStyle w:val="ListParagraph"/>
+        <w:numPr>
+          <w:ilvl w:val="0"/>
+          <w:numId w:val="4"/>
+        </w:numPr>
+        <w:rPr>
+          <w:lang w:val="en-CA"/>
+        </w:rPr>
+      </w:pPr>
+      <w:r>
+        <w:rPr>
+          <w:lang w:val="en-CA"/>
+        </w:rPr>
+        <w:t xml:space="preserve">Enter Standby RC oscillator mode (ref. section 9.4) </w:t>
+      </w:r>
+    </w:p>
+    <w:p>
+      <w:pPr>
+        <w:pStyle w:val="ListParagraph"/>
+        <w:numPr>
+          <w:ilvl w:val="0"/>
+          <w:numId w:val="4"/>
+        </w:numPr>
+        <w:rPr>
+          <w:lang w:val="en-CA"/>
+        </w:rPr>
+      </w:pPr>
+      <w:r>
+        <w:rPr>
+          <w:lang w:val="en-CA"/>
+        </w:rPr>
+        <w:t>Define the desired protocol as LoRa</w:t>
+      </w:r>
+      <w:r>
+        <w:rPr>
+          <w:lang w:val="en-CA"/>
+        </w:rPr>
+        <w:t xml:space="preserve"> (ref. 13.4.2)</w:t>
+      </w:r>
+    </w:p>
+    <w:p>
+      <w:pPr>
+        <w:pStyle w:val="ListParagraph"/>
+        <w:numPr>
+          <w:ilvl w:val="0"/>
+          <w:numId w:val="4"/>
+        </w:numPr>
+        <w:rPr>
+          <w:lang w:val="en-CA"/>
+        </w:rPr>
+      </w:pPr>
+      <w:r>
+        <w:rPr>
+          <w:lang w:val="en-CA"/>
+        </w:rPr>
+        <w:lastRenderedPageBreak/>
+        <w:t>Set the RF frequency to 915MHz</w:t>
+      </w:r>
+      <w:r>
+        <w:rPr>
+          <w:lang w:val="en-CA"/>
+        </w:rPr>
+        <w:t xml:space="preserve"> </w:t>
+      </w:r>
+      <w:r>
+        <w:rPr>
+          <w:lang w:val="en-CA"/>
+        </w:rPr>
+        <w:t>(ref 13.4.1)</w:t>
+      </w:r>
+    </w:p>
+    <w:p>
+      <w:pPr>
+        <w:pStyle w:val="ListParagraph"/>
+        <w:numPr>
+          <w:ilvl w:val="1"/>
+          <w:numId w:val="4"/>
+        </w:numPr>
+        <w:rPr>
+          <w:lang w:val="en-CA"/>
+        </w:rPr>
+      </w:pPr>
+      <w:r>
+        <w:rPr>
+          <w:lang w:val="en-CA"/>
+        </w:rPr>
+        <w:t>Note that the value written over SPI is not the actual frequency, but the PLL step, which is calculated as follows:</w:t>
+      </w:r>
+    </w:p>
+    <w:p>
+      <w:pPr>
+        <w:rPr>
+          <w:lang w:val="en-CA"/>
+        </w:rPr>
+      </w:pPr>
+      <m:oMathPara>
+        <m:oMath>
+          <m:r>
+            <w:rPr>
+              <w:lang w:val="en-CA"/>
+            </w:rPr>
+            <m:t>R</m:t>
+          </m:r>
+          <m:sSub>
+            <m:sSubPr>
+              <m:ctrlPr>
+                <w:rPr>
+                  <w:i/>
+                  <w:lang w:val="en-CA"/>
+                </w:rPr>
+              </m:ctrlPr>
+            </m:sSubPr>
+            <m:e>
+              <m:r>
+                <w:rPr>
+                  <w:lang w:val="en-CA"/>
+                </w:rPr>
+                <m:t>F</m:t>
+              </m:r>
+            </m:e>
+            <m:sub>
+              <m:r>
+                <w:rPr>
+                  <w:lang w:val="en-CA"/>
+                </w:rPr>
+                <m:t>frequenc</m:t>
+              </m:r>
+              <m:sSub>
+                <m:sSubPr>
+                  <m:ctrlPr>
+                    <w:rPr>
+                      <w:i/>
+                      <w:lang w:val="en-CA"/>
+                    </w:rPr>
+                  </m:ctrlPr>
+                </m:sSubPr>
+                <m:e>
+                  <m:r>
+                    <w:rPr>
+                      <w:lang w:val="en-CA"/>
+                    </w:rPr>
+                    <m:t>y</m:t>
+                  </m:r>
+                </m:e>
+                <m:sub>
+                  <m:r>
+                    <w:rPr>
+                      <w:lang w:val="en-CA"/>
+                    </w:rPr>
+                    <m:t>hz</m:t>
+                  </m:r>
+                </m:sub>
+              </m:sSub>
+            </m:sub>
+          </m:sSub>
+          <m:r>
+            <w:rPr>
+              <w:lang w:val="en-CA"/>
+            </w:rPr>
+            <m:t>=</m:t>
+          </m:r>
+          <m:f>
+            <m:fPr>
+              <m:ctrlPr>
+                <w:rPr>
+                  <w:rFonts w:eastAsiaTheme="minorEastAsia"/>
+                  <w:i/>
+                  <w:lang w:val="en-CA"/>
+                </w:rPr>
+              </m:ctrlPr>
+            </m:fPr>
+            <m:num>
+              <m:r>
+                <w:rPr>
+                  <w:rFonts w:eastAsiaTheme="minorEastAsia"/>
+                  <w:lang w:val="en-CA"/>
+                </w:rPr>
+                <m:t>R</m:t>
+              </m:r>
+              <m:sSub>
+                <m:sSubPr>
+                  <m:ctrlPr>
+                    <w:rPr>
+                      <w:rFonts w:eastAsiaTheme="minorEastAsia"/>
+                      <w:i/>
+                      <w:lang w:val="en-CA"/>
+                    </w:rPr>
+                  </m:ctrlPr>
+                </m:sSubPr>
+                <m:e>
+                  <m:r>
+                    <w:rPr>
+                      <w:rFonts w:eastAsiaTheme="minorEastAsia"/>
+                      <w:lang w:val="en-CA"/>
+                    </w:rPr>
+                    <m:t>F</m:t>
+                  </m:r>
+                </m:e>
+                <m:sub>
+                  <m:r>
+                    <w:rPr>
+                      <w:rFonts w:eastAsiaTheme="minorEastAsia"/>
+                      <w:lang w:val="en-CA"/>
+                    </w:rPr>
+                    <m:t>frequenc</m:t>
+                  </m:r>
+                  <m:sSub>
+                    <m:sSubPr>
+                      <m:ctrlPr>
+                        <w:rPr>
+                          <w:rFonts w:eastAsiaTheme="minorEastAsia"/>
+                          <w:i/>
+                          <w:lang w:val="en-CA"/>
+                        </w:rPr>
+                      </m:ctrlPr>
+                    </m:sSubPr>
+                    <m:e>
+                      <m:r>
+                        <w:rPr>
+                          <w:rFonts w:eastAsiaTheme="minorEastAsia"/>
+                          <w:lang w:val="en-CA"/>
+                        </w:rPr>
+                        <m:t>y</m:t>
+                      </m:r>
+                    </m:e>
+                    <m:sub>
+                      <m:r>
+                        <w:rPr>
+                          <w:rFonts w:eastAsiaTheme="minorEastAsia"/>
+                          <w:lang w:val="en-CA"/>
+                        </w:rPr>
+                        <m:t>PLL</m:t>
+                      </m:r>
+                    </m:sub>
+                  </m:sSub>
+                </m:sub>
+              </m:sSub>
+              <m:r>
+                <w:rPr>
+                  <w:rFonts w:eastAsiaTheme="minorEastAsia"/>
+                  <w:lang w:val="en-CA"/>
+                </w:rPr>
+                <m:t>*</m:t>
+              </m:r>
+              <m:sSub>
+                <m:sSubPr>
+                  <m:ctrlPr>
+                    <w:rPr>
+                      <w:rFonts w:eastAsiaTheme="minorEastAsia"/>
+                      <w:i/>
+                      <w:lang w:val="en-CA"/>
+                    </w:rPr>
+                  </m:ctrlPr>
+                </m:sSubPr>
+                <m:e>
+                  <m:r>
+                    <w:rPr>
+                      <w:rFonts w:eastAsiaTheme="minorEastAsia"/>
+                      <w:lang w:val="en-CA"/>
+                    </w:rPr>
+                    <m:t>F</m:t>
+                  </m:r>
+                </m:e>
+                <m:sub>
+                  <m:r>
+                    <w:rPr>
+                      <w:rFonts w:eastAsiaTheme="minorEastAsia"/>
+                      <w:lang w:val="en-CA"/>
+                    </w:rPr>
+                    <m:t>XTAL</m:t>
+                  </m:r>
+                </m:sub>
+              </m:sSub>
+              <m:ctrlPr>
+                <w:rPr>
+                  <w:i/>
+                  <w:lang w:val="en-CA"/>
+                </w:rPr>
+              </m:ctrlPr>
+            </m:num>
+            <m:den>
+              <m:sSup>
+                <m:sSupPr>
+                  <m:ctrlPr>
+                    <w:rPr>
+                      <w:i/>
+                      <w:lang w:val="en-CA"/>
+                    </w:rPr>
+                  </m:ctrlPr>
+                </m:sSupPr>
+                <m:e>
+                  <m:r>
+                    <w:rPr>
+                      <w:lang w:val="en-CA"/>
+                    </w:rPr>
+                    <m:t>2</m:t>
+                  </m:r>
+                </m:e>
+                <m:sup>
+                  <m:r>
+                    <w:rPr>
+                      <w:lang w:val="en-CA"/>
+                    </w:rPr>
+                    <m:t>25</m:t>
+                  </m:r>
+                </m:sup>
+              </m:sSup>
+            </m:den>
+          </m:f>
+        </m:oMath>
+      </m:oMathPara>
+    </w:p>
+    <w:p>
+      <w:pPr>
+        <w:pStyle w:val="ListParagraph"/>
+        <w:numPr>
+          <w:ilvl w:val="0"/>
+          <w:numId w:val="4"/>
+        </w:numPr>
+        <w:rPr>
+          <w:lang w:val="en-CA"/>
+        </w:rPr>
+      </w:pPr>
+      <w:r>
+        <w:rPr>
+          <w:lang w:val="en-CA"/>
+        </w:rPr>
+        <w:t>Setup the Power Ampli</w:t>
+      </w:r>
+      <w:r>
+        <w:rPr>
+          <w:lang w:val="en-CA"/>
+        </w:rPr>
+        <w:t>fier (</w:t>
+      </w:r>
+      <w:r>
+        <w:rPr>
+          <w:lang w:val="en-CA"/>
+        </w:rPr>
+        <w:t>ref. 13.1.14, table 13-21)</w:t>
+      </w:r>
+    </w:p>
+    <w:p>
+      <w:pPr>
+        <w:pStyle w:val="ListParagraph"/>
+        <w:numPr>
+          <w:ilvl w:val="1"/>
+          <w:numId w:val="4"/>
+        </w:numPr>
+        <w:rPr>
+          <w:lang w:val="en-CA"/>
+        </w:rPr>
+      </w:pPr>
+      <w:r>
+        <w:rPr>
+          <w:lang w:val="en-CA"/>
+        </w:rPr>
+        <w:t>PA Duty Cycle</w:t>
+      </w:r>
+    </w:p>
+    <w:p>
+      <w:pPr>
+        <w:pStyle w:val="ListParagraph"/>
+        <w:numPr>
+          <w:ilvl w:val="1"/>
+          <w:numId w:val="4"/>
+        </w:numPr>
+        <w:rPr>
+          <w:lang w:val="en-CA"/>
+        </w:rPr>
+      </w:pPr>
+      <w:r>
+        <w:rPr>
+          <w:lang w:val="en-CA"/>
+        </w:rPr>
+        <w:t>PA Size (</w:t>
+      </w:r>
+      <w:proofErr w:type="spellStart"/>
+      <w:r>
+        <w:rPr>
+          <w:lang w:val="en-CA"/>
+        </w:rPr>
+        <w:t>hpMax</w:t>
+      </w:r>
+      <w:proofErr w:type="spellEnd"/>
+      <w:r>
+        <w:rPr>
+          <w:lang w:val="en-CA"/>
+        </w:rPr>
+        <w:t>)</w:t>
+      </w:r>
+    </w:p>
+    <w:p>
+      <w:pPr>
+        <w:pStyle w:val="ListParagraph"/>
+        <w:numPr>
+          <w:ilvl w:val="1"/>
+          <w:numId w:val="4"/>
+        </w:numPr>
+        <w:rPr>
+          <w:lang w:val="en-CA"/>
+        </w:rPr>
+      </w:pPr>
+      <w:r>
+        <w:rPr>
+          <w:lang w:val="en-CA"/>
+        </w:rPr>
+        <w:t>Device Select (0x00 for sx1262, 0x01 for sx1261)</w:t>
+      </w:r>
+    </w:p>
+    <w:p>
+      <w:pPr>
+        <w:pStyle w:val="ListParagraph"/>
+        <w:numPr>
+          <w:ilvl w:val="1"/>
+          <w:numId w:val="4"/>
+        </w:numPr>
+        <w:rPr>
+          <w:lang w:val="en-CA"/>
+        </w:rPr>
+      </w:pPr>
+      <w:proofErr w:type="spellStart"/>
+      <w:r>
+        <w:rPr>
+          <w:lang w:val="en-CA"/>
+        </w:rPr>
+        <w:t>paLut</w:t>
+      </w:r>
+      <w:proofErr w:type="spellEnd"/>
+      <w:r>
+        <w:rPr>
+          <w:lang w:val="en-CA"/>
+        </w:rPr>
+        <w:t xml:space="preserve"> (RFU by </w:t>
+      </w:r>
+      <w:proofErr w:type="spellStart"/>
+      <w:r>
+        <w:rPr>
+          <w:lang w:val="en-CA"/>
+        </w:rPr>
+        <w:t>mfg</w:t>
+      </w:r>
+      <w:proofErr w:type="spellEnd"/>
+      <w:r>
+        <w:rPr>
+          <w:lang w:val="en-CA"/>
+        </w:rPr>
+        <w:t>, always 0x01)</w:t>
+      </w:r>
+    </w:p>
+    <w:p>
+      <w:pPr>
+        <w:pStyle w:val="ListParagraph"/>
+        <w:numPr>
+          <w:ilvl w:val="0"/>
+          <w:numId w:val="4"/>
+        </w:numPr>
+        <w:rPr>
+          <w:lang w:val="en-CA"/>
+        </w:rPr>
+      </w:pPr>
+      <w:r>
+        <w:rPr>
+          <w:lang w:val="en-CA"/>
+        </w:rPr>
+        <w:t>Define output power and ramping time (ref 13.4.4)</w:t>
+      </w:r>
+    </w:p>
+    <w:p>
+      <w:pPr>
+        <w:pStyle w:val="ListParagraph"/>
+        <w:numPr>
+          <w:ilvl w:val="0"/>
+          <w:numId w:val="4"/>
+        </w:numPr>
+        <w:rPr>
+          <w:lang w:val="en-CA"/>
+        </w:rPr>
+      </w:pPr>
+      <w:r>
+        <w:rPr>
+          <w:lang w:val="en-CA"/>
+        </w:rPr>
+        <w:t>Setup the output buffer and write the data (ref.  13.4.8, 13.2.3)</w:t>
+      </w:r>
+    </w:p>
+    <w:p>
+      <w:pPr>
+        <w:pStyle w:val="ListParagraph"/>
+        <w:numPr>
+          <w:ilvl w:val="0"/>
+          <w:numId w:val="4"/>
+        </w:numPr>
+        <w:rPr>
+          <w:lang w:val="en-CA"/>
+        </w:rPr>
+      </w:pPr>
+      <w:r>
+        <w:rPr>
+          <w:lang w:val="en-CA"/>
+        </w:rPr>
+        <w:t>Setup the Modulation parameters (ref. 13.4.5)</w:t>
+      </w:r>
+    </w:p>
+    <w:p>
+      <w:pPr>
+        <w:pStyle w:val="ListParagraph"/>
+        <w:numPr>
+          <w:ilvl w:val="1"/>
+          <w:numId w:val="4"/>
+        </w:numPr>
+        <w:rPr>
+          <w:lang w:val="en-CA"/>
+        </w:rPr>
+      </w:pPr>
+      <w:r>
+        <w:rPr>
+          <w:lang w:val="en-CA"/>
+        </w:rPr>
+        <w:t>LoRa spreading factor</w:t>
+      </w:r>
+      <w:r>
+        <w:rPr>
+          <w:lang w:val="en-CA"/>
+        </w:rPr>
+        <w:t xml:space="preserve"> (SF)</w:t>
+      </w:r>
+    </w:p>
+    <w:p>
+      <w:pPr>
+        <w:pStyle w:val="ListParagraph"/>
+        <w:numPr>
+          <w:ilvl w:val="1"/>
+          <w:numId w:val="4"/>
+        </w:numPr>
+        <w:rPr>
+          <w:lang w:val="en-CA"/>
+        </w:rPr>
+      </w:pPr>
+      <w:r>
+        <w:rPr>
+          <w:lang w:val="en-CA"/>
+        </w:rPr>
+        <w:t>LoRa bandwidth</w:t>
+      </w:r>
+      <w:r>
+        <w:rPr>
+          <w:lang w:val="en-CA"/>
+        </w:rPr>
+        <w:t xml:space="preserve"> (BW)</w:t>
+      </w:r>
+    </w:p>
+    <w:p>
+      <w:pPr>
+        <w:pStyle w:val="ListParagraph"/>
+        <w:numPr>
+          <w:ilvl w:val="1"/>
+          <w:numId w:val="4"/>
+        </w:numPr>
+        <w:rPr>
+          <w:lang w:val="en-CA"/>
+        </w:rPr>
+      </w:pPr>
+      <w:r>
+        <w:rPr>
+          <w:lang w:val="en-CA"/>
+        </w:rPr>
+        <w:t>LoRa Coding Rate</w:t>
+      </w:r>
+      <w:r>
+        <w:rPr>
+          <w:lang w:val="en-CA"/>
+        </w:rPr>
+        <w:t xml:space="preserve"> (CR)</w:t>
+      </w:r>
+    </w:p>
+    <w:p>
+      <w:pPr>
+        <w:pStyle w:val="ListParagraph"/>
+        <w:numPr>
+          <w:ilvl w:val="0"/>
+          <w:numId w:val="4"/>
+        </w:numPr>
+        <w:rPr>
+          <w:lang w:val="en-CA"/>
+        </w:rPr>
+      </w:pPr>
+      <w:r>
+        <w:rPr>
+          <w:lang w:val="en-CA"/>
+        </w:rPr>
+        <w:t>Setup the parameters of the data packet</w:t>
+      </w:r>
+      <w:r>
+        <w:rPr>
+          <w:lang w:val="en-CA"/>
+        </w:rPr>
+        <w:t xml:space="preserve"> (ref. 13.4.6.2)</w:t>
+      </w:r>
+    </w:p>
+    <w:p>
+      <w:pPr>
+        <w:pStyle w:val="ListParagraph"/>
+        <w:numPr>
+          <w:ilvl w:val="1"/>
+          <w:numId w:val="4"/>
+        </w:numPr>
+        <w:rPr>
+          <w:lang w:val="en-CA"/>
+        </w:rPr>
+      </w:pPr>
+      <w:r>
+        <w:rPr>
+          <w:lang w:val="en-CA"/>
+        </w:rPr>
+        <w:t>Preamble length (qty. 0x0001-0xffff)</w:t>
+      </w:r>
+    </w:p>
+    <w:p>
+      <w:pPr>
+        <w:pStyle w:val="ListParagraph"/>
+        <w:numPr>
+          <w:ilvl w:val="1"/>
+          <w:numId w:val="4"/>
+        </w:numPr>
+        <w:rPr>
+          <w:lang w:val="en-CA"/>
+        </w:rPr>
+      </w:pPr>
+      <w:r>
+        <w:rPr>
+          <w:lang w:val="en-CA"/>
+        </w:rPr>
+        <w:t>Header type (explicit/implicit)</w:t>
+      </w:r>
+    </w:p>
+    <w:p>
+      <w:pPr>
+        <w:pStyle w:val="ListParagraph"/>
+        <w:numPr>
+          <w:ilvl w:val="1"/>
+          <w:numId w:val="4"/>
+        </w:numPr>
+        <w:rPr>
+          <w:lang w:val="en-CA"/>
+        </w:rPr>
+      </w:pPr>
+      <w:r>
+        <w:rPr>
+          <w:lang w:val="en-CA"/>
+        </w:rPr>
+        <w:t>Payload length (0-256 bytes)</w:t>
+      </w:r>
+    </w:p>
+    <w:p>
+      <w:pPr>
+        <w:pStyle w:val="ListParagraph"/>
+        <w:numPr>
+          <w:ilvl w:val="1"/>
+          <w:numId w:val="4"/>
+        </w:numPr>
+        <w:rPr>
+          <w:lang w:val="en-CA"/>
+        </w:rPr>
+      </w:pPr>
+      <w:r>
+        <w:rPr>
+          <w:lang w:val="en-CA"/>
+        </w:rPr>
+        <w:t>CRC (on/off)</w:t>
+      </w:r>
+    </w:p>
+    <w:p>
+      <w:pPr>
+        <w:pStyle w:val="ListParagraph"/>
+        <w:numPr>
+          <w:ilvl w:val="1"/>
+          <w:numId w:val="4"/>
+        </w:numPr>
+        <w:rPr>
+          <w:lang w:val="en-CA"/>
+        </w:rPr>
+      </w:pPr>
+      <w:r>
+        <w:rPr>
+          <w:lang w:val="en-CA"/>
+        </w:rPr>
+        <w:t xml:space="preserve">Invert IQ (keep standard. Used for gateway/uplink purposes for </w:t>
+      </w:r>
+      <w:proofErr w:type="spellStart"/>
+      <w:r>
+        <w:rPr>
+          <w:lang w:val="en-CA"/>
+        </w:rPr>
+        <w:t>LoRaWAN</w:t>
+      </w:r>
+      <w:proofErr w:type="spellEnd"/>
+      <w:r>
+        <w:rPr>
+          <w:lang w:val="en-CA"/>
+        </w:rPr>
+        <w:t>)</w:t>
+      </w:r>
+    </w:p>
+    <w:p>
+      <w:pPr>
+        <w:pStyle w:val="ListParagraph"/>
+        <w:numPr>
+          <w:ilvl w:val="0"/>
+          <w:numId w:val="4"/>
+        </w:numPr>
+        <w:rPr>
+          <w:lang w:val="en-CA"/>
+        </w:rPr>
+      </w:pPr>
+      <w:r>
+        <w:rPr>
+          <w:lang w:val="en-CA"/>
+        </w:rPr>
+        <w:t xml:space="preserve">Map the </w:t>
+      </w:r>
+      <w:proofErr w:type="spellStart"/>
+      <w:r>
+        <w:rPr>
+          <w:lang w:val="en-CA"/>
+        </w:rPr>
+        <w:t>TXDone</w:t>
+      </w:r>
+      <w:proofErr w:type="spellEnd"/>
+      <w:r>
+        <w:rPr>
+          <w:lang w:val="en-CA"/>
+        </w:rPr>
+        <w:t xml:space="preserve"> IRQ to DIO1 (DIO2/3 are used for RF switch/TCXO control) (ref. 13.3.1, table 13-29)</w:t>
+      </w:r>
+    </w:p>
+    <w:p>
+      <w:pPr>
+        <w:pStyle w:val="ListParagraph"/>
+        <w:numPr>
+          <w:ilvl w:val="0"/>
+          <w:numId w:val="4"/>
+        </w:numPr>
+        <w:rPr>
+          <w:lang w:val="en-CA"/>
+        </w:rPr>
+      </w:pPr>
+      <w:r>
+        <w:rPr>
+          <w:lang w:val="en-CA"/>
+        </w:rPr>
+        <w:t>Setup the sync word (0x42 because why not).</w:t>
+      </w:r>
+    </w:p>
+    <w:p>
+      <w:pPr>
+        <w:pStyle w:val="ListParagraph"/>
+        <w:numPr>
+          <w:ilvl w:val="1"/>
+          <w:numId w:val="4"/>
+        </w:numPr>
+        <w:rPr>
+          <w:lang w:val="en-CA"/>
+        </w:rPr>
+      </w:pPr>
+      <w:r>
+        <w:rPr>
+          <w:lang w:val="en-CA"/>
+        </w:rPr>
+        <w:t>Sync word is used to ensure all devices on the same LoRa network know that the signal is for them</w:t>
+      </w:r>
+    </w:p>
+    <w:p>
+      <w:pPr>
+        <w:pStyle w:val="ListParagraph"/>
+        <w:numPr>
+          <w:ilvl w:val="1"/>
+          <w:numId w:val="4"/>
+        </w:numPr>
+        <w:rPr>
+          <w:lang w:val="en-CA"/>
+        </w:rPr>
+      </w:pPr>
+      <w:r>
+        <w:rPr>
+          <w:lang w:val="en-CA"/>
+        </w:rPr>
+        <w:t>Set using a driver function</w:t>
+      </w:r>
+    </w:p>
+    <w:p>
+      <w:pPr>
+        <w:pStyle w:val="ListParagraph"/>
+        <w:numPr>
+          <w:ilvl w:val="0"/>
+          <w:numId w:val="4"/>
+        </w:numPr>
+        <w:rPr>
+          <w:lang w:val="en-CA"/>
+        </w:rPr>
+      </w:pPr>
+      <w:r>
+        <w:rPr>
+          <w:lang w:val="en-CA"/>
+        </w:rPr>
+        <w:t>Put the device in transmit mode. (ref. 13.1.4)</w:t>
+      </w:r>
+    </w:p>
+    <w:p>
+      <w:pPr>
+        <w:pStyle w:val="ListParagraph"/>
+        <w:numPr>
+          <w:ilvl w:val="1"/>
+          <w:numId w:val="4"/>
+        </w:numPr>
+        <w:rPr>
+          <w:lang w:val="en-CA"/>
+        </w:rPr>
+      </w:pPr>
+      <w:r>
+        <w:rPr>
+          <w:lang w:val="en-CA"/>
+        </w:rPr>
+        <w:t>Optional timeout</w:t>
+      </w:r>
+    </w:p>
+    <w:p>
+      <w:pPr>
+        <w:pStyle w:val="ListParagraph"/>
+        <w:numPr>
+          <w:ilvl w:val="0"/>
+          <w:numId w:val="4"/>
+        </w:numPr>
+        <w:rPr>
+          <w:lang w:val="en-CA"/>
+        </w:rPr>
+      </w:pPr>
+      <w:r>
+        <w:rPr>
+          <w:lang w:val="en-CA"/>
+        </w:rPr>
+        <w:t xml:space="preserve">Wait for the </w:t>
+      </w:r>
+      <w:proofErr w:type="spellStart"/>
+      <w:r>
+        <w:rPr>
+          <w:lang w:val="en-CA"/>
+        </w:rPr>
+        <w:t>TxDone</w:t>
+      </w:r>
+      <w:proofErr w:type="spellEnd"/>
+      <w:r>
+        <w:rPr>
+          <w:lang w:val="en-CA"/>
+        </w:rPr>
+        <w:t xml:space="preserve"> Interrupt to come from the device (ref. Table 13-29)</w:t>
+      </w:r>
+    </w:p>
+    <w:p>
+      <w:pPr>
+        <w:pStyle w:val="ListParagraph"/>
+        <w:numPr>
+          <w:ilvl w:val="0"/>
+          <w:numId w:val="4"/>
+        </w:numPr>
+        <w:rPr>
+          <w:lang w:val="en-CA"/>
+        </w:rPr>
+      </w:pPr>
+      <w:r>
+        <w:rPr>
+          <w:lang w:val="en-CA"/>
+        </w:rPr>
+        <w:t xml:space="preserve">Clear the </w:t>
+      </w:r>
+      <w:proofErr w:type="spellStart"/>
+      <w:r>
+        <w:rPr>
+          <w:lang w:val="en-CA"/>
+        </w:rPr>
+        <w:t>TxDone</w:t>
+      </w:r>
+      <w:proofErr w:type="spellEnd"/>
+      <w:r>
+        <w:rPr>
+          <w:lang w:val="en-CA"/>
+        </w:rPr>
+        <w:t xml:space="preserve"> Interrupt Flag</w:t>
+      </w:r>
+    </w:p>
+    <w:p>
+      <w:pPr>
+        <w:rPr>
+          <w:lang w:val="en-CA"/>
+        </w:rPr>
+      </w:pPr>
+    </w:p>
+    <w:p>
+      <w:pPr>
+        <w:rPr>
+          <w:lang w:val="en-CA"/>
+        </w:rPr>
+      </w:pPr>
+      <w:r>
+        <w:rPr>
+          <w:lang w:val="en-CA"/>
+        </w:rPr>
+        <w:t>This functionality has been broken out into two main functions:</w:t>
+      </w:r>
+    </w:p>
+    <w:p>
+      <w:pPr>
+        <w:rPr>
+          <w:lang w:val="en-CA"/>
+        </w:rPr>
+      </w:pPr>
+      <w:r>
+        <w:rPr>
+          <w:lang w:val="en-CA"/>
+        </w:rPr>
+        <w:t xml:space="preserve">Steps 1-6.5: </w:t>
+      </w:r>
+      <w:proofErr w:type="spellStart"/>
+      <w:r>
+        <w:rPr>
+          <w:lang w:val="en-CA"/>
+        </w:rPr>
+        <w:t>lora_init_</w:t>
+      </w:r>
+      <w:proofErr w:type="gramStart"/>
+      <w:r>
+        <w:rPr>
+          <w:lang w:val="en-CA"/>
+        </w:rPr>
+        <w:t>tx</w:t>
+      </w:r>
+      <w:proofErr w:type="spellEnd"/>
+      <w:r>
+        <w:rPr>
+          <w:lang w:val="en-CA"/>
+        </w:rPr>
+        <w:t>(</w:t>
+      </w:r>
+      <w:proofErr w:type="gramEnd"/>
+      <w:r>
+        <w:rPr>
+          <w:lang w:val="en-CA"/>
+        </w:rPr>
+        <w:t>)</w:t>
+      </w:r>
+    </w:p>
+    <w:p>
+      <w:pPr>
+        <w:rPr>
+          <w:lang w:val="en-CA"/>
+        </w:rPr>
+      </w:pPr>
+      <w:r>
+        <w:rPr>
+          <w:lang w:val="en-CA"/>
+        </w:rPr>
+        <w:t xml:space="preserve">Steps 6.5-11: </w:t>
+      </w:r>
+      <w:proofErr w:type="spellStart"/>
+      <w:r>
+        <w:rPr>
+          <w:lang w:val="en-CA"/>
+        </w:rPr>
+        <w:t>lora_</w:t>
+      </w:r>
+      <w:proofErr w:type="gramStart"/>
+      <w:r>
+        <w:rPr>
+          <w:lang w:val="en-CA"/>
+        </w:rPr>
+        <w:t>tx</w:t>
+      </w:r>
+      <w:proofErr w:type="spellEnd"/>
+      <w:r>
+        <w:rPr>
+          <w:lang w:val="en-CA"/>
+        </w:rPr>
+        <w:t>(</w:t>
+      </w:r>
+      <w:proofErr w:type="gramEnd"/>
+      <w:r>
+        <w:rPr>
+          <w:lang w:val="en-CA"/>
+        </w:rPr>
+        <w:t>)</w:t>
+      </w:r>
+    </w:p>
+    <w:p>
+      <w:pPr>
+        <w:rPr>
+          <w:lang w:val="en-CA"/>
+        </w:rPr>
+      </w:pPr>
+    </w:p>
+    <w:p>
+      <w:pPr>
+        <w:rPr>
+          <w:lang w:val="en-CA"/>
+        </w:rPr>
+      </w:pPr>
+      <w:r>
+        <w:rPr>
+          <w:lang w:val="en-CA"/>
+        </w:rPr>
+        <w:t>RX Initialization Process:</w:t>
+      </w:r>
+    </w:p>
+    <w:p>
+      <w:pPr>
+        <w:pStyle w:val="ListParagraph"/>
+        <w:numPr>
+          <w:ilvl w:val="0"/>
+          <w:numId w:val="5"/>
+        </w:numPr>
+        <w:rPr>
+          <w:lang w:val="en-CA"/>
+        </w:rPr>
+      </w:pPr>
+      <w:r>
+        <w:rPr>
+          <w:lang w:val="en-CA"/>
+        </w:rPr>
+        <w:t>TX Steps 1-3</w:t>
+      </w:r>
+    </w:p>
+    <w:p>
+      <w:pPr>
+        <w:pStyle w:val="ListParagraph"/>
+        <w:numPr>
+          <w:ilvl w:val="0"/>
+          <w:numId w:val="5"/>
+        </w:numPr>
+        <w:rPr>
+          <w:lang w:val="en-CA"/>
+        </w:rPr>
+      </w:pPr>
+      <w:r>
+        <w:rPr>
+          <w:lang w:val="en-CA"/>
+        </w:rPr>
+        <w:t>Setup the RX buffer (ref. TX step 6)</w:t>
+      </w:r>
+    </w:p>
+    <w:p>
+      <w:pPr>
+        <w:pStyle w:val="ListParagraph"/>
+        <w:numPr>
+          <w:ilvl w:val="0"/>
+          <w:numId w:val="5"/>
+        </w:numPr>
+        <w:rPr>
+          <w:lang w:val="en-CA"/>
+        </w:rPr>
+      </w:pPr>
+      <w:r>
+        <w:rPr>
+          <w:lang w:val="en-CA"/>
+        </w:rPr>
+        <w:t>TX Steps 7-10</w:t>
+      </w:r>
+    </w:p>
+    <w:p>
+      <w:pPr>
+        <w:pStyle w:val="ListParagraph"/>
+        <w:numPr>
+          <w:ilvl w:val="0"/>
+          <w:numId w:val="5"/>
+        </w:numPr>
+        <w:rPr>
+          <w:lang w:val="en-CA"/>
+        </w:rPr>
+      </w:pPr>
+      <w:r>
+        <w:rPr>
+          <w:lang w:val="en-CA"/>
+        </w:rPr>
+        <w:lastRenderedPageBreak/>
+        <w:t>Put the device in receive mode (ref. 13.1.5)</w:t>
+      </w:r>
+    </w:p>
+    <w:p>
+      <w:pPr>
+        <w:pStyle w:val="ListParagraph"/>
+        <w:numPr>
+          <w:ilvl w:val="0"/>
+          <w:numId w:val="5"/>
+        </w:numPr>
+        <w:rPr>
+          <w:lang w:val="en-CA"/>
+        </w:rPr>
+      </w:pPr>
+      <w:r>
+        <w:rPr>
+          <w:lang w:val="en-CA"/>
+        </w:rPr>
+        <w:t xml:space="preserve">Wait for the </w:t>
+      </w:r>
+      <w:proofErr w:type="spellStart"/>
+      <w:r>
+        <w:rPr>
+          <w:lang w:val="en-CA"/>
+        </w:rPr>
+        <w:t>RXDone</w:t>
+      </w:r>
+      <w:proofErr w:type="spellEnd"/>
+      <w:r>
+        <w:rPr>
+          <w:lang w:val="en-CA"/>
+        </w:rPr>
+        <w:t xml:space="preserve"> interrupt request</w:t>
+      </w:r>
+    </w:p>
+    <w:p>
+      <w:pPr>
+        <w:pStyle w:val="ListParagraph"/>
+        <w:numPr>
+          <w:ilvl w:val="0"/>
+          <w:numId w:val="5"/>
+        </w:numPr>
+        <w:rPr>
+          <w:lang w:val="en-CA"/>
+        </w:rPr>
+      </w:pPr>
+      <w:r>
+        <w:rPr>
+          <w:lang w:val="en-CA"/>
+        </w:rPr>
+        <w:t xml:space="preserve">Clear the </w:t>
+      </w:r>
+      <w:proofErr w:type="spellStart"/>
+      <w:r>
+        <w:rPr>
+          <w:lang w:val="en-CA"/>
+        </w:rPr>
+        <w:t>RXDone</w:t>
+      </w:r>
+      <w:proofErr w:type="spellEnd"/>
+      <w:r>
+        <w:rPr>
+          <w:lang w:val="en-CA"/>
+        </w:rPr>
+        <w:t xml:space="preserve"> interrupt once a packet is received</w:t>
+      </w:r>
+    </w:p>
+    <w:p>
+      <w:pPr>
+        <w:pStyle w:val="ListParagraph"/>
+        <w:numPr>
+          <w:ilvl w:val="0"/>
+          <w:numId w:val="5"/>
+        </w:numPr>
+        <w:rPr>
+          <w:lang w:val="en-CA"/>
+        </w:rPr>
+      </w:pPr>
+      <w:r>
+        <w:rPr>
+          <w:lang w:val="en-CA"/>
+        </w:rPr>
+        <w:t>Validate the CRC</w:t>
+      </w:r>
+    </w:p>
+    <w:p>
+      <w:pPr>
+        <w:pStyle w:val="ListParagraph"/>
+        <w:numPr>
+          <w:ilvl w:val="0"/>
+          <w:numId w:val="5"/>
+        </w:numPr>
+        <w:rPr>
+          <w:lang w:val="en-CA"/>
+        </w:rPr>
+      </w:pPr>
+      <w:r>
+        <w:rPr>
+          <w:lang w:val="en-CA"/>
+        </w:rPr>
+        <w:t>Transfer the data and process.</w:t>
+      </w:r>
+    </w:p>
+    <w:p>
+      <w:pPr>
+        <w:rPr>
+          <w:lang w:val="en-CA"/>
+        </w:rPr>
+      </w:pPr>
+    </w:p>
+    <w:p>
+      <w:pPr>
+        <w:rPr>
+          <w:lang w:val="en-CA"/>
+        </w:rPr>
+      </w:pPr>
+    </w:p>
+    <w:p>
+      <w:pPr>
+        <w:rPr>
+          <w:lang w:val="en-CA"/>
+        </w:rPr>
+      </w:pPr>
+    </w:p>
+    <w:p>
+      <w:pPr>
+        <w:rPr>
+          <w:lang w:val="en-CA"/>
+        </w:rPr>
+      </w:pPr>
+      <w:r>
+        <w:rPr>
+          <w:lang w:val="en-CA"/>
+        </w:rPr>
+        <w:t>7/4/2025 – Matthew Sharp</w:t>
+      </w:r>
+    </w:p>
+    <w:p>
+      <w:pPr>
+        <w:pStyle w:val="ListParagraph"/>
+        <w:numPr>
+          <w:ilvl w:val="0"/>
+          <w:numId w:val="2"/>
+        </w:numPr>
+        <w:rPr>
+          <w:lang w:val="en-CA"/>
+        </w:rPr>
+      </w:pPr>
+      <w:r>
+        <w:rPr>
+          <w:lang w:val="en-CA"/>
+        </w:rPr>
+        <w:t xml:space="preserve">Developed LoRa module initialization process, interrupt service routine </w:t>
+      </w:r>
+      <w:r>
+        <w:rPr>
+          <w:lang w:val="en-CA"/>
+        </w:rPr>
+        <w:t xml:space="preserve">(ISR) </w:t>
+      </w:r>
+      <w:r>
+        <w:rPr>
+          <w:lang w:val="en-CA"/>
+        </w:rPr>
+        <w:t>selection and handling.</w:t>
+      </w:r>
+    </w:p>
+    <w:p>
+      <w:pPr>
+        <w:pStyle w:val="ListParagraph"/>
+        <w:numPr>
+          <w:ilvl w:val="0"/>
+          <w:numId w:val="2"/>
+        </w:numPr>
+        <w:rPr>
+          <w:lang w:val="en-CA"/>
+        </w:rPr>
+      </w:pPr>
+      <w:r>
+        <w:rPr>
+          <w:lang w:val="en-CA"/>
+        </w:rPr>
+        <w:t>GPIO-driven ISRs</w:t>
+      </w:r>
+      <w:r>
+        <w:rPr>
+          <w:lang w:val="en-CA"/>
+        </w:rPr>
+        <w:t xml:space="preserve"> are selected using an ISR dispatch table</w:t>
+      </w:r>
+    </w:p>
+    <w:p>
+      <w:pPr>
+        <w:pStyle w:val="ListParagraph"/>
+        <w:numPr>
+          <w:ilvl w:val="1"/>
+          <w:numId w:val="2"/>
+        </w:numPr>
+        <w:rPr>
+          <w:lang w:val="en-CA"/>
+        </w:rPr>
+      </w:pPr>
+      <w:r>
+        <w:rPr>
+          <w:lang w:val="en-CA"/>
+        </w:rPr>
+        <w:t xml:space="preserve">Static (only accessible from </w:t>
+      </w:r>
+      <w:proofErr w:type="spellStart"/>
+      <w:r>
+        <w:rPr>
+          <w:lang w:val="en-CA"/>
+        </w:rPr>
+        <w:t>isrs.c</w:t>
+      </w:r>
+      <w:proofErr w:type="spellEnd"/>
+      <w:r>
+        <w:rPr>
+          <w:lang w:val="en-CA"/>
+        </w:rPr>
+        <w:t xml:space="preserve">) array of </w:t>
+      </w:r>
+      <w:proofErr w:type="spellStart"/>
+      <w:r>
+        <w:rPr>
+          <w:lang w:val="en-CA"/>
+        </w:rPr>
+        <w:t>gpio_isr_handler_t</w:t>
+      </w:r>
+      <w:proofErr w:type="spellEnd"/>
+      <w:r>
+        <w:rPr>
+          <w:lang w:val="en-CA"/>
+        </w:rPr>
+        <w:t xml:space="preserve"> objects (a pointer to a void-returning function that accepts </w:t>
+      </w:r>
+      <w:proofErr w:type="spellStart"/>
+      <w:r>
+        <w:rPr>
+          <w:lang w:val="en-CA"/>
+        </w:rPr>
+        <w:t>gpio</w:t>
+      </w:r>
+      <w:proofErr w:type="spellEnd"/>
+      <w:r>
+        <w:rPr>
+          <w:lang w:val="en-CA"/>
+        </w:rPr>
+        <w:t xml:space="preserve"> interrupt context parameters).</w:t>
+      </w:r>
+    </w:p>
+    <w:p>
+      <w:pPr>
+        <w:pStyle w:val="ListParagraph"/>
+        <w:numPr>
+          <w:ilvl w:val="1"/>
+          <w:numId w:val="2"/>
+        </w:numPr>
+        <w:rPr>
+          <w:lang w:val="en-CA"/>
+        </w:rPr>
+      </w:pPr>
+      <w:r>
+        <w:rPr>
+          <w:lang w:val="en-CA"/>
+        </w:rPr>
+        <w:t>The index of the dispatch table corresponds to GPIO pin triggering the interrupt.</w:t>
+      </w:r>
+    </w:p>
+    <w:p>
+      <w:pPr>
+        <w:pStyle w:val="ListParagraph"/>
+        <w:numPr>
+          <w:ilvl w:val="1"/>
+          <w:numId w:val="2"/>
+        </w:numPr>
+        <w:rPr>
+          <w:lang w:val="en-CA"/>
+        </w:rPr>
+      </w:pPr>
+      <w:r>
+        <w:rPr>
+          <w:lang w:val="en-CA"/>
+        </w:rPr>
+        <w:t>Interrupt handlers are then “registered” by the dispatch table using dedicated methods.</w:t>
+      </w:r>
+    </w:p>
+    <w:p>
+      <w:pPr>
+        <w:pStyle w:val="ListParagraph"/>
+        <w:numPr>
+          <w:ilvl w:val="1"/>
+          <w:numId w:val="2"/>
+        </w:numPr>
+        <w:rPr>
+          <w:lang w:val="en-CA"/>
+        </w:rPr>
+      </w:pPr>
+      <w:r>
+        <w:rPr>
+          <w:lang w:val="en-CA"/>
+        </w:rPr>
+        <w:t>See next page</w:t>
+      </w:r>
+      <w:r>
+        <w:rPr>
+          <w:lang w:val="en-CA"/>
+        </w:rPr>
+        <w:t xml:space="preserve"> for global GPIO-driven ISR handling interface and dispatch table management</w:t>
+      </w:r>
+      <w:r>
+        <w:rPr>
+          <w:lang w:val="en-CA"/>
+        </w:rPr>
+        <w:t xml:space="preserve"> </w:t>
+      </w:r>
+    </w:p>
+    <w:p>
+      <w:pPr>
+        <w:pStyle w:val="ListParagraph"/>
+        <w:numPr>
+          <w:ilvl w:val="0"/>
+          <w:numId w:val="2"/>
+        </w:numPr>
+        <w:rPr>
+          <w:lang w:val="en-CA"/>
+        </w:rPr>
+      </w:pPr>
+      <w:r>
+        <w:rPr>
+          <w:lang w:val="en-CA"/>
+        </w:rPr>
+        <w:t>Developed out a sx1262 ISR selection method and custom dispatch table.</w:t>
+      </w:r>
+    </w:p>
+    <w:p>
+      <w:pPr>
+        <w:pStyle w:val="ListParagraph"/>
+        <w:numPr>
+          <w:ilvl w:val="1"/>
+          <w:numId w:val="2"/>
+        </w:numPr>
+        <w:rPr>
+          <w:lang w:val="en-CA"/>
+        </w:rPr>
+      </w:pPr>
+      <w:r>
+        <w:rPr>
+          <w:lang w:val="en-CA"/>
+        </w:rPr>
+        <w:t>sx1262 has 10 different interrupt sources, all of which will be mapped to pin DIO1 of the chip.</w:t>
+      </w:r>
+    </w:p>
+    <w:p>
+      <w:pPr>
+        <w:pStyle w:val="ListParagraph"/>
+        <w:numPr>
+          <w:ilvl w:val="1"/>
+          <w:numId w:val="2"/>
+        </w:numPr>
+        <w:rPr>
+          <w:lang w:val="en-CA"/>
+        </w:rPr>
+      </w:pPr>
+      <w:r>
+        <w:rPr>
+          <w:lang w:val="en-CA"/>
+        </w:rPr>
+        <w:t>DIO2/3 are reserved for RF switch state selection and TCXO control</w:t>
+      </w:r>
+    </w:p>
+    <w:p>
+      <w:pPr>
+        <w:pStyle w:val="ListParagraph"/>
+        <w:numPr>
+          <w:ilvl w:val="0"/>
+          <w:numId w:val="2"/>
+        </w:numPr>
+        <w:rPr>
+          <w:lang w:val="en-CA"/>
+        </w:rPr>
+      </w:pPr>
+      <w:r>
+        <w:rPr>
+          <w:lang w:val="en-CA"/>
+        </w:rPr>
+        <w:t>sx1262 ISR dispatch methodology:</w:t>
+      </w:r>
+    </w:p>
+    <w:p>
+      <w:pPr>
+        <w:pStyle w:val="ListParagraph"/>
+        <w:numPr>
+          <w:ilvl w:val="1"/>
+          <w:numId w:val="2"/>
+        </w:numPr>
+        <w:rPr>
+          <w:lang w:val="en-CA"/>
+        </w:rPr>
+      </w:pPr>
+      <w:r>
+        <w:rPr>
+          <w:lang w:val="en-CA"/>
+        </w:rPr>
+        <w:t>When an interrupt is raised by the sx1262 LoRa module, the sx1262 ISR selection logic is called (this function is registered in the global GPIO ISR dispatch table)</w:t>
+      </w:r>
+    </w:p>
+    <w:p>
+      <w:pPr>
+        <w:pStyle w:val="ListParagraph"/>
+        <w:numPr>
+          <w:ilvl w:val="1"/>
+          <w:numId w:val="2"/>
+        </w:numPr>
+        <w:rPr>
+          <w:lang w:val="en-CA"/>
+        </w:rPr>
+      </w:pPr>
+      <w:r>
+        <w:rPr>
+          <w:lang w:val="en-CA"/>
+        </w:rPr>
+        <w:t xml:space="preserve">The sx1262 ISR selector first reads the IRQ register of the </w:t>
+      </w:r>
+      <w:proofErr w:type="gramStart"/>
+      <w:r>
+        <w:rPr>
+          <w:lang w:val="en-CA"/>
+        </w:rPr>
+        <w:t>module, and</w:t>
+      </w:r>
+      <w:proofErr w:type="gramEnd"/>
+      <w:r>
+        <w:rPr>
+          <w:lang w:val="en-CA"/>
+        </w:rPr>
+        <w:t xml:space="preserve"> iterates through all 16 bits.</w:t>
+      </w:r>
+    </w:p>
+    <w:p>
+      <w:pPr>
+        <w:pStyle w:val="ListParagraph"/>
+        <w:numPr>
+          <w:ilvl w:val="1"/>
+          <w:numId w:val="2"/>
+        </w:numPr>
+        <w:rPr>
+          <w:lang w:val="en-CA"/>
+        </w:rPr>
+      </w:pPr>
+      <w:r>
+        <w:rPr>
+          <w:lang w:val="en-CA"/>
+        </w:rPr>
+        <w:t>If a bit is set, the corresponding sx1262-specific ISR is fired,</w:t>
+      </w:r>
+      <w:r>
+        <w:rPr>
+          <w:lang w:val="en-CA"/>
+        </w:rPr>
+        <w:t xml:space="preserve"> </w:t>
+      </w:r>
+      <w:r>
+        <w:rPr>
+          <w:lang w:val="en-CA"/>
+        </w:rPr>
+        <w:t xml:space="preserve">with a sx1262_context_t </w:t>
+      </w:r>
+      <w:r>
+        <w:rPr>
+          <w:lang w:val="en-CA"/>
+        </w:rPr>
+        <w:t>structure parameter to contextualize the hardware connection of the chip.</w:t>
+      </w:r>
+    </w:p>
+    <w:p>
+      <w:pPr>
+        <w:pStyle w:val="ListParagraph"/>
+        <w:numPr>
+          <w:ilvl w:val="1"/>
+          <w:numId w:val="2"/>
+        </w:numPr>
+        <w:rPr>
+          <w:lang w:val="en-CA"/>
+        </w:rPr>
+      </w:pPr>
+      <w:r>
+        <w:rPr>
+          <w:lang w:val="en-CA"/>
+        </w:rPr>
+        <w:t>After all interrupts are serviced, the IRQ register is cleared on the sx1262, and program execution continues.</w:t>
+      </w:r>
+    </w:p>
+    <w:p>
+      <w:pPr>
+        <w:pStyle w:val="ListParagraph"/>
+        <w:numPr>
+          <w:ilvl w:val="1"/>
+          <w:numId w:val="2"/>
+        </w:numPr>
+        <w:rPr>
+          <w:lang w:val="en-CA"/>
+        </w:rPr>
+      </w:pPr>
+      <w:r>
+        <w:rPr>
+          <w:lang w:val="en-CA"/>
+        </w:rPr>
+        <w:t>The dual ISR dispatch table structure enables modularity and limits the amount of logic contained in a single function or location, keeping the code concise and readable.</w:t>
+      </w:r>
+    </w:p>
+    <w:p>
+      <w:pPr>
+        <w:rPr>
+          <w:lang w:val="en-CA"/>
+        </w:rPr>
+      </w:pPr>
+    </w:p>
+    <w:p>
+      <w:pPr>
+        <w:rPr>
+          <w:lang w:val="en-CA"/>
+        </w:rPr>
+      </w:pPr>
+      <w:r>
+        <w:rPr>
+          <w:lang w:val="en-CA"/>
+        </w:rPr>
+        <w:t>Identified the overall sx1262 initialization structure, to be used before selecting either the transmit or receive functionalities (assumes SPI and GPIO pins are already set up):</w:t>
+      </w:r>
+    </w:p>
+    <w:p>
+      <w:pPr>
+        <w:pStyle w:val="ListParagraph"/>
+        <w:numPr>
+          <w:ilvl w:val="0"/>
+          <w:numId w:val="7"/>
+        </w:numPr>
+        <w:rPr>
+          <w:lang w:val="en-CA"/>
+        </w:rPr>
+      </w:pPr>
+      <w:r>
+        <w:rPr>
+          <w:lang w:val="en-CA"/>
+        </w:rPr>
+        <w:t>Reset the radio</w:t>
+      </w:r>
+    </w:p>
+    <w:p>
+      <w:pPr>
+        <w:pStyle w:val="ListParagraph"/>
+        <w:numPr>
+          <w:ilvl w:val="0"/>
+          <w:numId w:val="7"/>
+        </w:numPr>
+        <w:rPr>
+          <w:lang w:val="en-CA"/>
+        </w:rPr>
+      </w:pPr>
+      <w:r>
+        <w:rPr>
+          <w:lang w:val="en-CA"/>
+        </w:rPr>
+        <w:t>Wake up the radio</w:t>
+      </w:r>
+    </w:p>
+    <w:p>
+      <w:pPr>
+        <w:pStyle w:val="ListParagraph"/>
+        <w:numPr>
+          <w:ilvl w:val="0"/>
+          <w:numId w:val="7"/>
+        </w:numPr>
+        <w:rPr>
+          <w:lang w:val="en-CA"/>
+        </w:rPr>
+      </w:pPr>
+      <w:r>
+        <w:rPr>
+          <w:lang w:val="en-CA"/>
+        </w:rPr>
+        <w:t>Set the module to use the DC/DC regulator</w:t>
+      </w:r>
+    </w:p>
+    <w:p>
+      <w:pPr>
+        <w:pStyle w:val="ListParagraph"/>
+        <w:numPr>
+          <w:ilvl w:val="0"/>
+          <w:numId w:val="7"/>
+        </w:numPr>
+        <w:rPr>
+          <w:lang w:val="en-CA"/>
+        </w:rPr>
+      </w:pPr>
+      <w:r>
+        <w:rPr>
+          <w:lang w:val="en-CA"/>
+        </w:rPr>
+        <w:lastRenderedPageBreak/>
+        <w:t>Setup DIO2/3 to control the RF switch and TCXO</w:t>
+      </w:r>
+    </w:p>
+    <w:p>
+      <w:pPr>
+        <w:pStyle w:val="ListParagraph"/>
+        <w:numPr>
+          <w:ilvl w:val="0"/>
+          <w:numId w:val="7"/>
+        </w:numPr>
+        <w:rPr>
+          <w:lang w:val="en-CA"/>
+        </w:rPr>
+      </w:pPr>
+      <w:r>
+        <w:rPr>
+          <w:lang w:val="en-CA"/>
+        </w:rPr>
+        <w:t>Calibrate the radio.</w:t>
+      </w:r>
+    </w:p>
+    <w:p>
+      <w:pPr>
+        <w:rPr>
+          <w:lang w:val="en-CA"/>
+        </w:rPr>
+      </w:pPr>
+    </w:p>
+    <w:bookmarkStart w:id="1" w:name="_MON_1815159127"/>
+    <w:bookmarkEnd w:id="1"/>
+    <w:p>
+      <w:pPr>
+        <w:rPr>
+          <w:lang w:val="en-CA"/>
+        </w:rPr>
+      </w:pPr>
+      <w:r>
+        <w:rPr>
+          <w:lang w:val="en-CA"/>
+        </w:rPr>
+        <w:object w:dxaOrig="9360" w:dyaOrig="12960" w14:anchorId="5C697CD9">
+          <v:shape id="_x0000_i1053" type="#_x0000_t75" style="width:468pt;height:9in" o:ole="">
+            <v:imagedata r:id="rId9" o:title=""/>
+          </v:shape>
+          <o:OLEObject Type="Embed" ProgID="Word.Document.12" ShapeID="_x0000_i1053" DrawAspect="Content" ObjectID="_1815164860" r:id="rId10">
+            <o:FieldCodes>\s</o:FieldCodes>
+          </o:OLEObject>
+        </w:object>
+      </w:r>
+    </w:p>
+    <w:p>
+      <w:pPr>
+        <w:rPr>
+          <w:lang w:val="en-CA"/>
+        </w:rPr>
+      </w:pPr>
+      <w:r>
+        <w:rPr>
+          <w:lang w:val="en-CA"/>
+        </w:rPr>
+        <w:lastRenderedPageBreak/>
         <w:tab/>
       </w:r>
     </w:p>
@@ -438,6 +2540,95 @@
 <file path=word/numbering.xml><?xml version="1.0" encoding="utf-8"?>
 <w:numbering xmlns:wpc="http://schemas.microsoft.com/office/word/2010/wordprocessingCanvas" xmlns:cx="http://schemas.microsoft.com/office/drawing/2014/chartex" xmlns:cx1="http://schemas.microsoft.com/office/drawing/2015/9/8/chartex" xmlns:cx2="http://schemas.microsoft.com/office/drawing/2015/10/21/chartex" xmlns:cx3="http://schemas.microsoft.com/office/drawing/2016/5/9/chartex" xmlns:cx4="http://schemas.microsoft.com/office/drawing/2016/5/10/chartex" xmlns:cx5="http://schemas.microsoft.com/office/drawing/2016/5/11/chartex" xmlns:cx6="http://schemas.microsoft.com/office/drawing/2016/5/12/chartex" xmlns:cx7="http://schemas.microsoft.com/office/drawing/2016/5/13/chartex" xmlns:cx8="http://schemas.microsoft.com/office/drawing/2016/5/14/chartex" xmlns:mc="http://schemas.openxmlformats.org/markup-compatibility/2006" xmlns:aink="http://schemas.microsoft.com/office/drawing/2016/ink" xmlns:am3d="http://schemas.microsoft.com/office/drawing/2017/model3d" xmlns:o="urn:schemas-microsoft-com:office:office" xmlns:oel="http://schemas.microsoft.com/office/2019/extlst" xmlns:r="http://schemas.openxmlformats.org/officeDocument/2006/relationships" xmlns:m="http://schemas.openxmlformats.org/officeDocument/2006/math" xmlns:v="urn:schemas-microsoft-com:vml" xmlns:wp14="http://schemas.microsoft.com/office/word/2010/wordprocessingDrawing" xmlns:wp="http://schemas.openxmlformats.org/drawingml/2006/wordprocessingDrawing" xmlns:w10="urn:schemas-microsoft-com:office:word" xmlns:w="http://schemas.openxmlformats.org/wordprocessingml/2006/main" xmlns:w14="http://schemas.microsoft.com/office/word/2010/wordml" xmlns:w15="http://schemas.microsoft.com/office/word/2012/wordml" xmlns:w16cex="http://schemas.microsoft.com/office/word/2018/wordml/cex" xmlns:w16cid="http://schemas.microsoft.com/office/word/2016/wordml/cid" xmlns:w16="http://schemas.microsoft.com/office/word/2018/wordml" xmlns:w16du="http://schemas.microsoft.com/office/word/2023/wordml/word16du" xmlns:w16sdtdh="http://schemas.microsoft.com/office/word/2020/wordml/sdtdatahash" xmlns:w16sdtfl="http://schemas.microsoft.com/office/word/2024/wordml/sdtformatlock" xmlns:w16se="http://schemas.microsoft.com/office/word/2015/wordml/symex" xmlns:wpg="http://schemas.microsoft.com/office/word/2010/wordprocessingGroup" xmlns:wpi="http://schemas.microsoft.com/office/word/2010/wordprocessingInk" xmlns:wne="http://schemas.microsoft.com/office/word/2006/wordml" xmlns:wps="http://schemas.microsoft.com/office/word/2010/wordprocessingShape" mc:Ignorable="w14 w15 w16se w16cid w16 w16cex w16sdtdh w16sdtfl w16du wp14">
   <w:abstractNum w:abstractNumId="0" w15:restartNumberingAfterBreak="0">
+    <w:nsid w:val="055E1251"/>
+    <w:multiLevelType w:val="hybridMultilevel"/>
+    <w:tmpl w:val="AB705BF4"/>
+    <w:lvl w:ilvl="0" w:tplc="FFFFFFFF">
+      <w:start w:val="1"/>
+      <w:numFmt w:val="decimal"/>
+      <w:lvlText w:val="%1."/>
+      <w:lvlJc w:val="left"/>
+      <w:pPr>
+        <w:ind w:left="720" w:hanging="360"/>
+      </w:pPr>
+      <w:rPr>
+        <w:rFonts w:hint="default"/>
+      </w:rPr>
+    </w:lvl>
+    <w:lvl w:ilvl="1" w:tplc="04090019" w:tentative="1">
+      <w:start w:val="1"/>
+      <w:numFmt w:val="lowerLetter"/>
+      <w:lvlText w:val="%2."/>
+      <w:lvlJc w:val="left"/>
+      <w:pPr>
+        <w:ind w:left="1440" w:hanging="360"/>
+      </w:pPr>
+    </w:lvl>
+    <w:lvl w:ilvl="2" w:tplc="0409001B" w:tentative="1">
+      <w:start w:val="1"/>
+      <w:numFmt w:val="lowerRoman"/>
+      <w:lvlText w:val="%3."/>
+      <w:lvlJc w:val="right"/>
+      <w:pPr>
+        <w:ind w:left="2160" w:hanging="180"/>
+      </w:pPr>
+    </w:lvl>
+    <w:lvl w:ilvl="3" w:tplc="0409000F" w:tentative="1">
+      <w:start w:val="1"/>
+      <w:numFmt w:val="decimal"/>
+      <w:lvlText w:val="%4."/>
+      <w:lvlJc w:val="left"/>
+      <w:pPr>
+        <w:ind w:left="2880" w:hanging="360"/>
+      </w:pPr>
+    </w:lvl>
+    <w:lvl w:ilvl="4" w:tplc="04090019" w:tentative="1">
+      <w:start w:val="1"/>
+      <w:numFmt w:val="lowerLetter"/>
+      <w:lvlText w:val="%5."/>
+      <w:lvlJc w:val="left"/>
+      <w:pPr>
+        <w:ind w:left="3600" w:hanging="360"/>
+      </w:pPr>
+    </w:lvl>
+    <w:lvl w:ilvl="5" w:tplc="0409001B" w:tentative="1">
+      <w:start w:val="1"/>
+      <w:numFmt w:val="lowerRoman"/>
+      <w:lvlText w:val="%6."/>
+      <w:lvlJc w:val="right"/>
+      <w:pPr>
+        <w:ind w:left="4320" w:hanging="180"/>
+      </w:pPr>
+    </w:lvl>
+    <w:lvl w:ilvl="6" w:tplc="0409000F" w:tentative="1">
+      <w:start w:val="1"/>
+      <w:numFmt w:val="decimal"/>
+      <w:lvlText w:val="%7."/>
+      <w:lvlJc w:val="left"/>
+      <w:pPr>
+        <w:ind w:left="5040" w:hanging="360"/>
+      </w:pPr>
+    </w:lvl>
+    <w:lvl w:ilvl="7" w:tplc="04090019" w:tentative="1">
+      <w:start w:val="1"/>
+      <w:numFmt w:val="lowerLetter"/>
+      <w:lvlText w:val="%8."/>
+      <w:lvlJc w:val="left"/>
+      <w:pPr>
+        <w:ind w:left="5760" w:hanging="360"/>
+      </w:pPr>
+    </w:lvl>
+    <w:lvl w:ilvl="8" w:tplc="0409001B" w:tentative="1">
+      <w:start w:val="1"/>
+      <w:numFmt w:val="lowerRoman"/>
+      <w:lvlText w:val="%9."/>
+      <w:lvlJc w:val="right"/>
+      <w:pPr>
+        <w:ind w:left="6480" w:hanging="180"/>
+      </w:pPr>
+    </w:lvl>
+  </w:abstractNum>
+  <w:abstractNum w:abstractNumId="1" w15:restartNumberingAfterBreak="0">
     <w:nsid w:val="05C80115"/>
     <w:multiLevelType w:val="hybridMultilevel"/>
     <w:tmpl w:val="7BD87F94"/>
@@ -550,8 +2741,519 @@
       </w:rPr>
     </w:lvl>
   </w:abstractNum>
+  <w:abstractNum w:abstractNumId="2" w15:restartNumberingAfterBreak="0">
+    <w:nsid w:val="1B2164AC"/>
+    <w:multiLevelType w:val="hybridMultilevel"/>
+    <w:tmpl w:val="D862A938"/>
+    <w:lvl w:ilvl="0" w:tplc="FFFFFFFF">
+      <w:start w:val="1"/>
+      <w:numFmt w:val="decimal"/>
+      <w:lvlText w:val="%1."/>
+      <w:lvlJc w:val="left"/>
+      <w:pPr>
+        <w:ind w:left="720" w:hanging="360"/>
+      </w:pPr>
+      <w:rPr>
+        <w:rFonts w:hint="default"/>
+      </w:rPr>
+    </w:lvl>
+    <w:lvl w:ilvl="1" w:tplc="FFFFFFFF">
+      <w:start w:val="1"/>
+      <w:numFmt w:val="lowerLetter"/>
+      <w:lvlText w:val="%2."/>
+      <w:lvlJc w:val="left"/>
+      <w:pPr>
+        <w:ind w:left="1440" w:hanging="360"/>
+      </w:pPr>
+    </w:lvl>
+    <w:lvl w:ilvl="2" w:tplc="FFFFFFFF" w:tentative="1">
+      <w:start w:val="1"/>
+      <w:numFmt w:val="lowerRoman"/>
+      <w:lvlText w:val="%3."/>
+      <w:lvlJc w:val="right"/>
+      <w:pPr>
+        <w:ind w:left="2160" w:hanging="180"/>
+      </w:pPr>
+    </w:lvl>
+    <w:lvl w:ilvl="3" w:tplc="FFFFFFFF" w:tentative="1">
+      <w:start w:val="1"/>
+      <w:numFmt w:val="decimal"/>
+      <w:lvlText w:val="%4."/>
+      <w:lvlJc w:val="left"/>
+      <w:pPr>
+        <w:ind w:left="2880" w:hanging="360"/>
+      </w:pPr>
+    </w:lvl>
+    <w:lvl w:ilvl="4" w:tplc="FFFFFFFF" w:tentative="1">
+      <w:start w:val="1"/>
+      <w:numFmt w:val="lowerLetter"/>
+      <w:lvlText w:val="%5."/>
+      <w:lvlJc w:val="left"/>
+      <w:pPr>
+        <w:ind w:left="3600" w:hanging="360"/>
+      </w:pPr>
+    </w:lvl>
+    <w:lvl w:ilvl="5" w:tplc="FFFFFFFF" w:tentative="1">
+      <w:start w:val="1"/>
+      <w:numFmt w:val="lowerRoman"/>
+      <w:lvlText w:val="%6."/>
+      <w:lvlJc w:val="right"/>
+      <w:pPr>
+        <w:ind w:left="4320" w:hanging="180"/>
+      </w:pPr>
+    </w:lvl>
+    <w:lvl w:ilvl="6" w:tplc="FFFFFFFF" w:tentative="1">
+      <w:start w:val="1"/>
+      <w:numFmt w:val="decimal"/>
+      <w:lvlText w:val="%7."/>
+      <w:lvlJc w:val="left"/>
+      <w:pPr>
+        <w:ind w:left="5040" w:hanging="360"/>
+      </w:pPr>
+    </w:lvl>
+    <w:lvl w:ilvl="7" w:tplc="FFFFFFFF" w:tentative="1">
+      <w:start w:val="1"/>
+      <w:numFmt w:val="lowerLetter"/>
+      <w:lvlText w:val="%8."/>
+      <w:lvlJc w:val="left"/>
+      <w:pPr>
+        <w:ind w:left="5760" w:hanging="360"/>
+      </w:pPr>
+    </w:lvl>
+    <w:lvl w:ilvl="8" w:tplc="FFFFFFFF" w:tentative="1">
+      <w:start w:val="1"/>
+      <w:numFmt w:val="lowerRoman"/>
+      <w:lvlText w:val="%9."/>
+      <w:lvlJc w:val="right"/>
+      <w:pPr>
+        <w:ind w:left="6480" w:hanging="180"/>
+      </w:pPr>
+    </w:lvl>
+  </w:abstractNum>
+  <w:abstractNum w:abstractNumId="3" w15:restartNumberingAfterBreak="0">
+    <w:nsid w:val="32BF7583"/>
+    <w:multiLevelType w:val="hybridMultilevel"/>
+    <w:tmpl w:val="F5AC7344"/>
+    <w:lvl w:ilvl="0" w:tplc="FFFFFFFF">
+      <w:start w:val="1"/>
+      <w:numFmt w:val="decimal"/>
+      <w:lvlText w:val="%1."/>
+      <w:lvlJc w:val="left"/>
+      <w:pPr>
+        <w:ind w:left="720" w:hanging="360"/>
+      </w:pPr>
+      <w:rPr>
+        <w:rFonts w:hint="default"/>
+      </w:rPr>
+    </w:lvl>
+    <w:lvl w:ilvl="1" w:tplc="04090019" w:tentative="1">
+      <w:start w:val="1"/>
+      <w:numFmt w:val="lowerLetter"/>
+      <w:lvlText w:val="%2."/>
+      <w:lvlJc w:val="left"/>
+      <w:pPr>
+        <w:ind w:left="1440" w:hanging="360"/>
+      </w:pPr>
+    </w:lvl>
+    <w:lvl w:ilvl="2" w:tplc="0409001B" w:tentative="1">
+      <w:start w:val="1"/>
+      <w:numFmt w:val="lowerRoman"/>
+      <w:lvlText w:val="%3."/>
+      <w:lvlJc w:val="right"/>
+      <w:pPr>
+        <w:ind w:left="2160" w:hanging="180"/>
+      </w:pPr>
+    </w:lvl>
+    <w:lvl w:ilvl="3" w:tplc="0409000F" w:tentative="1">
+      <w:start w:val="1"/>
+      <w:numFmt w:val="decimal"/>
+      <w:lvlText w:val="%4."/>
+      <w:lvlJc w:val="left"/>
+      <w:pPr>
+        <w:ind w:left="2880" w:hanging="360"/>
+      </w:pPr>
+    </w:lvl>
+    <w:lvl w:ilvl="4" w:tplc="04090019" w:tentative="1">
+      <w:start w:val="1"/>
+      <w:numFmt w:val="lowerLetter"/>
+      <w:lvlText w:val="%5."/>
+      <w:lvlJc w:val="left"/>
+      <w:pPr>
+        <w:ind w:left="3600" w:hanging="360"/>
+      </w:pPr>
+    </w:lvl>
+    <w:lvl w:ilvl="5" w:tplc="0409001B" w:tentative="1">
+      <w:start w:val="1"/>
+      <w:numFmt w:val="lowerRoman"/>
+      <w:lvlText w:val="%6."/>
+      <w:lvlJc w:val="right"/>
+      <w:pPr>
+        <w:ind w:left="4320" w:hanging="180"/>
+      </w:pPr>
+    </w:lvl>
+    <w:lvl w:ilvl="6" w:tplc="0409000F" w:tentative="1">
+      <w:start w:val="1"/>
+      <w:numFmt w:val="decimal"/>
+      <w:lvlText w:val="%7."/>
+      <w:lvlJc w:val="left"/>
+      <w:pPr>
+        <w:ind w:left="5040" w:hanging="360"/>
+      </w:pPr>
+    </w:lvl>
+    <w:lvl w:ilvl="7" w:tplc="04090019" w:tentative="1">
+      <w:start w:val="1"/>
+      <w:numFmt w:val="lowerLetter"/>
+      <w:lvlText w:val="%8."/>
+      <w:lvlJc w:val="left"/>
+      <w:pPr>
+        <w:ind w:left="5760" w:hanging="360"/>
+      </w:pPr>
+    </w:lvl>
+    <w:lvl w:ilvl="8" w:tplc="0409001B" w:tentative="1">
+      <w:start w:val="1"/>
+      <w:numFmt w:val="lowerRoman"/>
+      <w:lvlText w:val="%9."/>
+      <w:lvlJc w:val="right"/>
+      <w:pPr>
+        <w:ind w:left="6480" w:hanging="180"/>
+      </w:pPr>
+    </w:lvl>
+  </w:abstractNum>
+  <w:abstractNum w:abstractNumId="4" w15:restartNumberingAfterBreak="0">
+    <w:nsid w:val="5099517B"/>
+    <w:multiLevelType w:val="hybridMultilevel"/>
+    <w:tmpl w:val="AF88877A"/>
+    <w:lvl w:ilvl="0" w:tplc="04090001">
+      <w:start w:val="1"/>
+      <w:numFmt w:val="bullet"/>
+      <w:lvlText w:val=""/>
+      <w:lvlJc w:val="left"/>
+      <w:pPr>
+        <w:ind w:left="720" w:hanging="360"/>
+      </w:pPr>
+      <w:rPr>
+        <w:rFonts w:ascii="Symbol" w:hAnsi="Symbol" w:hint="default"/>
+      </w:rPr>
+    </w:lvl>
+    <w:lvl w:ilvl="1" w:tplc="04090003">
+      <w:start w:val="1"/>
+      <w:numFmt w:val="bullet"/>
+      <w:lvlText w:val="o"/>
+      <w:lvlJc w:val="left"/>
+      <w:pPr>
+        <w:ind w:left="1440" w:hanging="360"/>
+      </w:pPr>
+      <w:rPr>
+        <w:rFonts w:ascii="Courier New" w:hAnsi="Courier New" w:cs="Courier New" w:hint="default"/>
+      </w:rPr>
+    </w:lvl>
+    <w:lvl w:ilvl="2" w:tplc="04090005" w:tentative="1">
+      <w:start w:val="1"/>
+      <w:numFmt w:val="bullet"/>
+      <w:lvlText w:val=""/>
+      <w:lvlJc w:val="left"/>
+      <w:pPr>
+        <w:ind w:left="2160" w:hanging="360"/>
+      </w:pPr>
+      <w:rPr>
+        <w:rFonts w:ascii="Wingdings" w:hAnsi="Wingdings" w:hint="default"/>
+      </w:rPr>
+    </w:lvl>
+    <w:lvl w:ilvl="3" w:tplc="04090001" w:tentative="1">
+      <w:start w:val="1"/>
+      <w:numFmt w:val="bullet"/>
+      <w:lvlText w:val=""/>
+      <w:lvlJc w:val="left"/>
+      <w:pPr>
+        <w:ind w:left="2880" w:hanging="360"/>
+      </w:pPr>
+      <w:rPr>
+        <w:rFonts w:ascii="Symbol" w:hAnsi="Symbol" w:hint="default"/>
+      </w:rPr>
+    </w:lvl>
+    <w:lvl w:ilvl="4" w:tplc="04090003" w:tentative="1">
+      <w:start w:val="1"/>
+      <w:numFmt w:val="bullet"/>
+      <w:lvlText w:val="o"/>
+      <w:lvlJc w:val="left"/>
+      <w:pPr>
+        <w:ind w:left="3600" w:hanging="360"/>
+      </w:pPr>
+      <w:rPr>
+        <w:rFonts w:ascii="Courier New" w:hAnsi="Courier New" w:cs="Courier New" w:hint="default"/>
+      </w:rPr>
+    </w:lvl>
+    <w:lvl w:ilvl="5" w:tplc="04090005" w:tentative="1">
+      <w:start w:val="1"/>
+      <w:numFmt w:val="bullet"/>
+      <w:lvlText w:val=""/>
+      <w:lvlJc w:val="left"/>
+      <w:pPr>
+        <w:ind w:left="4320" w:hanging="360"/>
+      </w:pPr>
+      <w:rPr>
+        <w:rFonts w:ascii="Wingdings" w:hAnsi="Wingdings" w:hint="default"/>
+      </w:rPr>
+    </w:lvl>
+    <w:lvl w:ilvl="6" w:tplc="04090001" w:tentative="1">
+      <w:start w:val="1"/>
+      <w:numFmt w:val="bullet"/>
+      <w:lvlText w:val=""/>
+      <w:lvlJc w:val="left"/>
+      <w:pPr>
+        <w:ind w:left="5040" w:hanging="360"/>
+      </w:pPr>
+      <w:rPr>
+        <w:rFonts w:ascii="Symbol" w:hAnsi="Symbol" w:hint="default"/>
+      </w:rPr>
+    </w:lvl>
+    <w:lvl w:ilvl="7" w:tplc="04090003" w:tentative="1">
+      <w:start w:val="1"/>
+      <w:numFmt w:val="bullet"/>
+      <w:lvlText w:val="o"/>
+      <w:lvlJc w:val="left"/>
+      <w:pPr>
+        <w:ind w:left="5760" w:hanging="360"/>
+      </w:pPr>
+      <w:rPr>
+        <w:rFonts w:ascii="Courier New" w:hAnsi="Courier New" w:cs="Courier New" w:hint="default"/>
+      </w:rPr>
+    </w:lvl>
+    <w:lvl w:ilvl="8" w:tplc="04090005" w:tentative="1">
+      <w:start w:val="1"/>
+      <w:numFmt w:val="bullet"/>
+      <w:lvlText w:val=""/>
+      <w:lvlJc w:val="left"/>
+      <w:pPr>
+        <w:ind w:left="6480" w:hanging="360"/>
+      </w:pPr>
+      <w:rPr>
+        <w:rFonts w:ascii="Wingdings" w:hAnsi="Wingdings" w:hint="default"/>
+      </w:rPr>
+    </w:lvl>
+  </w:abstractNum>
+  <w:abstractNum w:abstractNumId="5" w15:restartNumberingAfterBreak="0">
+    <w:nsid w:val="59060C90"/>
+    <w:multiLevelType w:val="hybridMultilevel"/>
+    <w:tmpl w:val="3944792A"/>
+    <w:lvl w:ilvl="0" w:tplc="04090001">
+      <w:start w:val="1"/>
+      <w:numFmt w:val="bullet"/>
+      <w:lvlText w:val=""/>
+      <w:lvlJc w:val="left"/>
+      <w:pPr>
+        <w:ind w:left="720" w:hanging="360"/>
+      </w:pPr>
+      <w:rPr>
+        <w:rFonts w:ascii="Symbol" w:hAnsi="Symbol" w:hint="default"/>
+      </w:rPr>
+    </w:lvl>
+    <w:lvl w:ilvl="1" w:tplc="04090003">
+      <w:start w:val="1"/>
+      <w:numFmt w:val="bullet"/>
+      <w:lvlText w:val="o"/>
+      <w:lvlJc w:val="left"/>
+      <w:pPr>
+        <w:ind w:left="1440" w:hanging="360"/>
+      </w:pPr>
+      <w:rPr>
+        <w:rFonts w:ascii="Courier New" w:hAnsi="Courier New" w:cs="Courier New" w:hint="default"/>
+      </w:rPr>
+    </w:lvl>
+    <w:lvl w:ilvl="2" w:tplc="04090005" w:tentative="1">
+      <w:start w:val="1"/>
+      <w:numFmt w:val="bullet"/>
+      <w:lvlText w:val=""/>
+      <w:lvlJc w:val="left"/>
+      <w:pPr>
+        <w:ind w:left="2160" w:hanging="360"/>
+      </w:pPr>
+      <w:rPr>
+        <w:rFonts w:ascii="Wingdings" w:hAnsi="Wingdings" w:hint="default"/>
+      </w:rPr>
+    </w:lvl>
+    <w:lvl w:ilvl="3" w:tplc="04090001" w:tentative="1">
+      <w:start w:val="1"/>
+      <w:numFmt w:val="bullet"/>
+      <w:lvlText w:val=""/>
+      <w:lvlJc w:val="left"/>
+      <w:pPr>
+        <w:ind w:left="2880" w:hanging="360"/>
+      </w:pPr>
+      <w:rPr>
+        <w:rFonts w:ascii="Symbol" w:hAnsi="Symbol" w:hint="default"/>
+      </w:rPr>
+    </w:lvl>
+    <w:lvl w:ilvl="4" w:tplc="04090003" w:tentative="1">
+      <w:start w:val="1"/>
+      <w:numFmt w:val="bullet"/>
+      <w:lvlText w:val="o"/>
+      <w:lvlJc w:val="left"/>
+      <w:pPr>
+        <w:ind w:left="3600" w:hanging="360"/>
+      </w:pPr>
+      <w:rPr>
+        <w:rFonts w:ascii="Courier New" w:hAnsi="Courier New" w:cs="Courier New" w:hint="default"/>
+      </w:rPr>
+    </w:lvl>
+    <w:lvl w:ilvl="5" w:tplc="04090005" w:tentative="1">
+      <w:start w:val="1"/>
+      <w:numFmt w:val="bullet"/>
+      <w:lvlText w:val=""/>
+      <w:lvlJc w:val="left"/>
+      <w:pPr>
+        <w:ind w:left="4320" w:hanging="360"/>
+      </w:pPr>
+      <w:rPr>
+        <w:rFonts w:ascii="Wingdings" w:hAnsi="Wingdings" w:hint="default"/>
+      </w:rPr>
+    </w:lvl>
+    <w:lvl w:ilvl="6" w:tplc="04090001" w:tentative="1">
+      <w:start w:val="1"/>
+      <w:numFmt w:val="bullet"/>
+      <w:lvlText w:val=""/>
+      <w:lvlJc w:val="left"/>
+      <w:pPr>
+        <w:ind w:left="5040" w:hanging="360"/>
+      </w:pPr>
+      <w:rPr>
+        <w:rFonts w:ascii="Symbol" w:hAnsi="Symbol" w:hint="default"/>
+      </w:rPr>
+    </w:lvl>
+    <w:lvl w:ilvl="7" w:tplc="04090003" w:tentative="1">
+      <w:start w:val="1"/>
+      <w:numFmt w:val="bullet"/>
+      <w:lvlText w:val="o"/>
+      <w:lvlJc w:val="left"/>
+      <w:pPr>
+        <w:ind w:left="5760" w:hanging="360"/>
+      </w:pPr>
+      <w:rPr>
+        <w:rFonts w:ascii="Courier New" w:hAnsi="Courier New" w:cs="Courier New" w:hint="default"/>
+      </w:rPr>
+    </w:lvl>
+    <w:lvl w:ilvl="8" w:tplc="04090005" w:tentative="1">
+      <w:start w:val="1"/>
+      <w:numFmt w:val="bullet"/>
+      <w:lvlText w:val=""/>
+      <w:lvlJc w:val="left"/>
+      <w:pPr>
+        <w:ind w:left="6480" w:hanging="360"/>
+      </w:pPr>
+      <w:rPr>
+        <w:rFonts w:ascii="Wingdings" w:hAnsi="Wingdings" w:hint="default"/>
+      </w:rPr>
+    </w:lvl>
+  </w:abstractNum>
+  <w:abstractNum w:abstractNumId="6" w15:restartNumberingAfterBreak="0">
+    <w:nsid w:val="59817338"/>
+    <w:multiLevelType w:val="hybridMultilevel"/>
+    <w:tmpl w:val="D862A938"/>
+    <w:lvl w:ilvl="0" w:tplc="0409000F">
+      <w:start w:val="1"/>
+      <w:numFmt w:val="decimal"/>
+      <w:lvlText w:val="%1."/>
+      <w:lvlJc w:val="left"/>
+      <w:pPr>
+        <w:ind w:left="720" w:hanging="360"/>
+      </w:pPr>
+      <w:rPr>
+        <w:rFonts w:hint="default"/>
+      </w:rPr>
+    </w:lvl>
+    <w:lvl w:ilvl="1" w:tplc="04090019" w:tentative="1">
+      <w:start w:val="1"/>
+      <w:numFmt w:val="lowerLetter"/>
+      <w:lvlText w:val="%2."/>
+      <w:lvlJc w:val="left"/>
+      <w:pPr>
+        <w:ind w:left="1440" w:hanging="360"/>
+      </w:pPr>
+    </w:lvl>
+    <w:lvl w:ilvl="2" w:tplc="0409001B" w:tentative="1">
+      <w:start w:val="1"/>
+      <w:numFmt w:val="lowerRoman"/>
+      <w:lvlText w:val="%3."/>
+      <w:lvlJc w:val="right"/>
+      <w:pPr>
+        <w:ind w:left="2160" w:hanging="180"/>
+      </w:pPr>
+    </w:lvl>
+    <w:lvl w:ilvl="3" w:tplc="0409000F" w:tentative="1">
+      <w:start w:val="1"/>
+      <w:numFmt w:val="decimal"/>
+      <w:lvlText w:val="%4."/>
+      <w:lvlJc w:val="left"/>
+      <w:pPr>
+        <w:ind w:left="2880" w:hanging="360"/>
+      </w:pPr>
+    </w:lvl>
+    <w:lvl w:ilvl="4" w:tplc="04090019" w:tentative="1">
+      <w:start w:val="1"/>
+      <w:numFmt w:val="lowerLetter"/>
+      <w:lvlText w:val="%5."/>
+      <w:lvlJc w:val="left"/>
+      <w:pPr>
+        <w:ind w:left="3600" w:hanging="360"/>
+      </w:pPr>
+    </w:lvl>
+    <w:lvl w:ilvl="5" w:tplc="0409001B" w:tentative="1">
+      <w:start w:val="1"/>
+      <w:numFmt w:val="lowerRoman"/>
+      <w:lvlText w:val="%6."/>
+      <w:lvlJc w:val="right"/>
+      <w:pPr>
+        <w:ind w:left="4320" w:hanging="180"/>
+      </w:pPr>
+    </w:lvl>
+    <w:lvl w:ilvl="6" w:tplc="0409000F" w:tentative="1">
+      <w:start w:val="1"/>
+      <w:numFmt w:val="decimal"/>
+      <w:lvlText w:val="%7."/>
+      <w:lvlJc w:val="left"/>
+      <w:pPr>
+        <w:ind w:left="5040" w:hanging="360"/>
+      </w:pPr>
+    </w:lvl>
+    <w:lvl w:ilvl="7" w:tplc="04090019" w:tentative="1">
+      <w:start w:val="1"/>
+      <w:numFmt w:val="lowerLetter"/>
+      <w:lvlText w:val="%8."/>
+      <w:lvlJc w:val="left"/>
+      <w:pPr>
+        <w:ind w:left="5760" w:hanging="360"/>
+      </w:pPr>
+    </w:lvl>
+    <w:lvl w:ilvl="8" w:tplc="0409001B" w:tentative="1">
+      <w:start w:val="1"/>
+      <w:numFmt w:val="lowerRoman"/>
+      <w:lvlText w:val="%9."/>
+      <w:lvlJc w:val="right"/>
+      <w:pPr>
+        <w:ind w:left="6480" w:hanging="180"/>
+      </w:pPr>
+    </w:lvl>
+  </w:abstractNum>
   <w:num w:numId="1" w16cid:durableId="1687318415">
+    <w:abstractNumId w:val="1"/>
+  </w:num>
+  <w:num w:numId="2" w16cid:durableId="52390173">
+    <w:abstractNumId w:val="4"/>
+  </w:num>
+  <w:num w:numId="3" w16cid:durableId="705368697">
+    <w:abstractNumId w:val="6"/>
+  </w:num>
+  <w:num w:numId="4" w16cid:durableId="2022927166">
+    <w:abstractNumId w:val="2"/>
+  </w:num>
+  <w:num w:numId="5" w16cid:durableId="233786596">
     <w:abstractNumId w:val="0"/>
+  </w:num>
+  <w:num w:numId="6" w16cid:durableId="941106917">
+    <w:abstractNumId w:val="5"/>
+  </w:num>
+  <w:num w:numId="7" w16cid:durableId="1302425895">
+    <w:abstractNumId w:val="3"/>
   </w:num>
 </w:numbering>
 </file>
@@ -1500,6 +4202,16 @@
       <w:shd w:val="clear" w:color="auto" w:fill="E1DFDD"/>
     </w:rPr>
   </w:style>
+  <w:style w:type="character" w:styleId="PlaceholderText">
+    <w:name w:val="Placeholder Text"/>
+    <w:basedOn w:val="DefaultParagraphFont"/>
+    <w:uiPriority w:val="99"/>
+    <w:semiHidden/>
+    <w:rsid w:val="00893068"/>
+    <w:rPr>
+      <w:color w:val="666666"/>
+    </w:rPr>
+  </w:style>
 </w:styles>
 </file>
 

</xml_diff>

<commit_message>
Add preliminary layout designs for the RP2350 and Buck-Boost Regulator DC Power Supply. Added datasheets and updated the development log.
</commit_message>
<xml_diff>
--- a/Documentation/Sensor Node Development Log.docx
+++ b/Documentation/Sensor Node Development Log.docx
@@ -665,10 +665,10 @@
             <v:path o:extrusionok="f" gradientshapeok="t" o:connecttype="rect"/>
             <o:lock v:ext="edit" aspectratio="t"/>
           </v:shapetype>
-          <v:shape id="_x0000_i1037" type="#_x0000_t75" style="width:434pt;height:349.5pt" o:ole="">
+          <v:shape id="_x0000_i1025" type="#_x0000_t75" style="width:433.5pt;height:349.5pt" o:ole="">
             <v:imagedata r:id="rId7" o:title=""/>
           </v:shape>
-          <o:OLEObject Type="Embed" ProgID="Word.Document.12" ShapeID="_x0000_i1037" DrawAspect="Content" ObjectID="_1815164859" r:id="rId8">
+          <o:OLEObject Type="Embed" ProgID="Word.Document.12" ShapeID="_x0000_i1025" DrawAspect="Content" ObjectID="_1815651143" r:id="rId8">
             <o:FieldCodes>\s</o:FieldCodes>
           </o:OLEObject>
         </w:object>
@@ -2491,26 +2491,17 @@
         </w:rPr>
       </w:pPr>
     </w:p>
-    <w:bookmarkStart w:id="1" w:name="_MON_1815159127"/>
-    <w:bookmarkEnd w:id="1"/>
-    <w:p>
-      <w:pPr>
-        <w:rPr>
-          <w:lang w:val="en-CA"/>
-        </w:rPr>
-      </w:pPr>
-      <w:r>
-        <w:rPr>
-          <w:lang w:val="en-CA"/>
-        </w:rPr>
-        <w:object w:dxaOrig="9360" w:dyaOrig="12960" w14:anchorId="5C697CD9">
-          <v:shape id="_x0000_i1053" type="#_x0000_t75" style="width:468pt;height:9in" o:ole="">
-            <v:imagedata r:id="rId9" o:title=""/>
-          </v:shape>
-          <o:OLEObject Type="Embed" ProgID="Word.Document.12" ShapeID="_x0000_i1053" DrawAspect="Content" ObjectID="_1815164860" r:id="rId10">
-            <o:FieldCodes>\s</o:FieldCodes>
-          </o:OLEObject>
-        </w:object>
+    <w:p>
+      <w:pPr>
+        <w:rPr>
+          <w:lang w:val="en-CA"/>
+        </w:rPr>
+      </w:pPr>
+      <w:r>
+        <w:rPr>
+          <w:lang w:val="en-CA"/>
+        </w:rPr>
+        <w:br w:type="page"/>
       </w:r>
     </w:p>
     <w:p>
@@ -2524,8 +2515,776 @@
           <w:lang w:val="en-CA"/>
         </w:rPr>
         <w:lastRenderedPageBreak/>
-        <w:tab/>
-      </w:r>
+        <w:t>7/31/2025 – Matthew Sharp</w:t>
+      </w:r>
+    </w:p>
+    <w:p>
+      <w:pPr>
+        <w:pStyle w:val="ListParagraph"/>
+        <w:numPr>
+          <w:ilvl w:val="0"/>
+          <w:numId w:val="8"/>
+        </w:numPr>
+        <w:rPr>
+          <w:lang w:val="en-CA"/>
+        </w:rPr>
+      </w:pPr>
+      <w:r>
+        <w:rPr>
+          <w:lang w:val="en-CA"/>
+        </w:rPr>
+        <w:t>Finalized LoRa TX driver and wrapped up all calls into a main loop:</w:t>
+      </w:r>
+    </w:p>
+    <w:p>
+      <w:pPr>
+        <w:rPr>
+          <w:lang w:val="en-CA"/>
+        </w:rPr>
+      </w:pPr>
+      <w:r>
+        <w:rPr>
+          <w:lang w:val="en-CA"/>
+        </w:rPr>
+        <w:drawing>
+          <wp:inline distT="0" distB="0" distL="0" distR="0" wp14:anchorId="04420885" wp14:editId="4E0E867A">
+            <wp:extent cx="5504153" cy="4724400"/>
+            <wp:effectExtent l="0" t="0" r="1905" b="0"/>
+            <wp:docPr id="991104023" name="Picture 1" descr="A screenshot of a computer program&#10;&#10;AI-generated content may be incorrect."/>
+            <wp:cNvGraphicFramePr>
+              <a:graphicFrameLocks xmlns:a="http://schemas.openxmlformats.org/drawingml/2006/main" noChangeAspect="1"/>
+            </wp:cNvGraphicFramePr>
+            <a:graphic xmlns:a="http://schemas.openxmlformats.org/drawingml/2006/main">
+              <a:graphicData uri="http://schemas.openxmlformats.org/drawingml/2006/picture">
+                <pic:pic xmlns:pic="http://schemas.openxmlformats.org/drawingml/2006/picture">
+                  <pic:nvPicPr>
+                    <pic:cNvPr id="991104023" name="Picture 1" descr="A screenshot of a computer program&#10;&#10;AI-generated content may be incorrect."/>
+                    <pic:cNvPicPr/>
+                  </pic:nvPicPr>
+                  <pic:blipFill>
+                    <a:blip r:embed="rId9"/>
+                    <a:stretch>
+                      <a:fillRect/>
+                    </a:stretch>
+                  </pic:blipFill>
+                  <pic:spPr>
+                    <a:xfrm>
+                      <a:off x="0" y="0"/>
+                      <a:ext cx="5526303" cy="4743412"/>
+                    </a:xfrm>
+                    <a:prstGeom prst="rect">
+                      <a:avLst/>
+                    </a:prstGeom>
+                  </pic:spPr>
+                </pic:pic>
+              </a:graphicData>
+            </a:graphic>
+          </wp:inline>
+        </w:drawing>
+      </w:r>
+    </w:p>
+    <w:p>
+      <w:pPr>
+        <w:rPr>
+          <w:lang w:val="en-CA"/>
+        </w:rPr>
+      </w:pPr>
+      <w:r>
+        <w:rPr>
+          <w:lang w:val="en-CA"/>
+        </w:rPr>
+        <w:lastRenderedPageBreak/>
+        <w:drawing>
+          <wp:inline distT="0" distB="0" distL="0" distR="0" wp14:anchorId="05877DC5" wp14:editId="70763FC6">
+            <wp:extent cx="5124450" cy="4072184"/>
+            <wp:effectExtent l="0" t="0" r="0" b="5080"/>
+            <wp:docPr id="1592618489" name="Picture 1" descr="A screenshot of a computer program&#10;&#10;AI-generated content may be incorrect."/>
+            <wp:cNvGraphicFramePr>
+              <a:graphicFrameLocks xmlns:a="http://schemas.openxmlformats.org/drawingml/2006/main" noChangeAspect="1"/>
+            </wp:cNvGraphicFramePr>
+            <a:graphic xmlns:a="http://schemas.openxmlformats.org/drawingml/2006/main">
+              <a:graphicData uri="http://schemas.openxmlformats.org/drawingml/2006/picture">
+                <pic:pic xmlns:pic="http://schemas.openxmlformats.org/drawingml/2006/picture">
+                  <pic:nvPicPr>
+                    <pic:cNvPr id="1592618489" name="Picture 1" descr="A screenshot of a computer program&#10;&#10;AI-generated content may be incorrect."/>
+                    <pic:cNvPicPr/>
+                  </pic:nvPicPr>
+                  <pic:blipFill>
+                    <a:blip r:embed="rId10"/>
+                    <a:stretch>
+                      <a:fillRect/>
+                    </a:stretch>
+                  </pic:blipFill>
+                  <pic:spPr>
+                    <a:xfrm>
+                      <a:off x="0" y="0"/>
+                      <a:ext cx="5138989" cy="4083738"/>
+                    </a:xfrm>
+                    <a:prstGeom prst="rect">
+                      <a:avLst/>
+                    </a:prstGeom>
+                  </pic:spPr>
+                </pic:pic>
+              </a:graphicData>
+            </a:graphic>
+          </wp:inline>
+        </w:drawing>
+      </w:r>
+    </w:p>
+    <w:p>
+      <w:pPr>
+        <w:pStyle w:val="ListParagraph"/>
+        <w:numPr>
+          <w:ilvl w:val="0"/>
+          <w:numId w:val="8"/>
+        </w:numPr>
+        <w:rPr>
+          <w:lang w:val="en-CA"/>
+        </w:rPr>
+      </w:pPr>
+      <w:r>
+        <w:rPr>
+          <w:lang w:val="en-CA"/>
+        </w:rPr>
+        <w:t>During testing, it was determined that the onboard power supply of the Raspberry Pi Pico 2 was insufficient to support transmit operations.</w:t>
+      </w:r>
+    </w:p>
+    <w:p>
+      <w:pPr>
+        <w:pStyle w:val="ListParagraph"/>
+        <w:numPr>
+          <w:ilvl w:val="1"/>
+          <w:numId w:val="8"/>
+        </w:numPr>
+        <w:rPr>
+          <w:lang w:val="en-CA"/>
+        </w:rPr>
+      </w:pPr>
+      <w:r>
+        <w:rPr>
+          <w:lang w:val="en-CA"/>
+        </w:rPr>
+        <w:t>Switched to an external breadboard 3.3V power supply</w:t>
+      </w:r>
+    </w:p>
+    <w:p>
+      <w:pPr>
+        <w:rPr>
+          <w:lang w:val="en-CA"/>
+        </w:rPr>
+      </w:pPr>
+      <w:r>
+        <w:rPr>
+          <w:noProof/>
+          <w:lang w:val="en-CA"/>
+        </w:rPr>
+        <w:lastRenderedPageBreak/>
+        <w:drawing>
+          <wp:inline distT="0" distB="0" distL="0" distR="0" wp14:anchorId="44775C40" wp14:editId="360A5065">
+            <wp:extent cx="5429250" cy="4428667"/>
+            <wp:effectExtent l="0" t="0" r="0" b="0"/>
+            <wp:docPr id="369596456" name="Picture 4" descr="A screenshot of a computer&#10;&#10;AI-generated content may be incorrect."/>
+            <wp:cNvGraphicFramePr>
+              <a:graphicFrameLocks xmlns:a="http://schemas.openxmlformats.org/drawingml/2006/main" noChangeAspect="1"/>
+            </wp:cNvGraphicFramePr>
+            <a:graphic xmlns:a="http://schemas.openxmlformats.org/drawingml/2006/main">
+              <a:graphicData uri="http://schemas.openxmlformats.org/drawingml/2006/picture">
+                <pic:pic xmlns:pic="http://schemas.openxmlformats.org/drawingml/2006/picture">
+                  <pic:nvPicPr>
+                    <pic:cNvPr id="369596456" name="Picture 4" descr="A screenshot of a computer&#10;&#10;AI-generated content may be incorrect."/>
+                    <pic:cNvPicPr/>
+                  </pic:nvPicPr>
+                  <pic:blipFill>
+                    <a:blip r:embed="rId11">
+                      <a:extLst>
+                        <a:ext uri="{28A0092B-C50C-407E-A947-70E740481C1C}">
+                          <a14:useLocalDpi xmlns:a14="http://schemas.microsoft.com/office/drawing/2010/main" val="0"/>
+                        </a:ext>
+                      </a:extLst>
+                    </a:blip>
+                    <a:stretch>
+                      <a:fillRect/>
+                    </a:stretch>
+                  </pic:blipFill>
+                  <pic:spPr>
+                    <a:xfrm>
+                      <a:off x="0" y="0"/>
+                      <a:ext cx="5434473" cy="4432927"/>
+                    </a:xfrm>
+                    <a:prstGeom prst="rect">
+                      <a:avLst/>
+                    </a:prstGeom>
+                  </pic:spPr>
+                </pic:pic>
+              </a:graphicData>
+            </a:graphic>
+          </wp:inline>
+        </w:drawing>
+      </w:r>
+    </w:p>
+    <w:p>
+      <w:pPr>
+        <w:rPr>
+          <w:lang w:val="en-CA"/>
+        </w:rPr>
+      </w:pPr>
+      <w:r>
+        <w:rPr>
+          <w:lang w:val="en-CA"/>
+        </w:rPr>
+        <w:t>Without the external power supply, the PA fails to ramp due to a voltage brownout. This is evidenced by the bottom signal (TX enable) going low before the BUSY signal goes low (goes low once the PA is finished ramping during normal operation).</w:t>
+      </w:r>
+    </w:p>
+    <w:p>
+      <w:pPr>
+        <w:rPr>
+          <w:lang w:val="en-CA"/>
+        </w:rPr>
+      </w:pPr>
+      <w:r>
+        <w:rPr>
+          <w:lang w:val="en-CA"/>
+        </w:rPr>
+        <w:drawing>
+          <wp:inline distT="0" distB="0" distL="0" distR="0" wp14:anchorId="6650E972" wp14:editId="098C59D1">
+            <wp:extent cx="5943600" cy="2446655"/>
+            <wp:effectExtent l="0" t="0" r="0" b="0"/>
+            <wp:docPr id="236289198" name="Picture 1" descr="A close-up of a line&#10;&#10;AI-generated content may be incorrect."/>
+            <wp:cNvGraphicFramePr>
+              <a:graphicFrameLocks xmlns:a="http://schemas.openxmlformats.org/drawingml/2006/main" noChangeAspect="1"/>
+            </wp:cNvGraphicFramePr>
+            <a:graphic xmlns:a="http://schemas.openxmlformats.org/drawingml/2006/main">
+              <a:graphicData uri="http://schemas.openxmlformats.org/drawingml/2006/picture">
+                <pic:pic xmlns:pic="http://schemas.openxmlformats.org/drawingml/2006/picture">
+                  <pic:nvPicPr>
+                    <pic:cNvPr id="236289198" name="Picture 1" descr="A close-up of a line&#10;&#10;AI-generated content may be incorrect."/>
+                    <pic:cNvPicPr/>
+                  </pic:nvPicPr>
+                  <pic:blipFill>
+                    <a:blip r:embed="rId12"/>
+                    <a:stretch>
+                      <a:fillRect/>
+                    </a:stretch>
+                  </pic:blipFill>
+                  <pic:spPr>
+                    <a:xfrm>
+                      <a:off x="0" y="0"/>
+                      <a:ext cx="5943600" cy="2446655"/>
+                    </a:xfrm>
+                    <a:prstGeom prst="rect">
+                      <a:avLst/>
+                    </a:prstGeom>
+                  </pic:spPr>
+                </pic:pic>
+              </a:graphicData>
+            </a:graphic>
+          </wp:inline>
+        </w:drawing>
+      </w:r>
+    </w:p>
+    <w:p>
+      <w:pPr>
+        <w:rPr>
+          <w:lang w:val="en-CA"/>
+        </w:rPr>
+      </w:pPr>
+      <w:r>
+        <w:rPr>
+          <w:lang w:val="en-CA"/>
+        </w:rPr>
+        <w:t xml:space="preserve">With the external power supply, we see these signals behave as expected according to the datasheet. </w:t>
+      </w:r>
+    </w:p>
+    <w:p>
+      <w:pPr>
+        <w:rPr>
+          <w:lang w:val="en-CA"/>
+        </w:rPr>
+      </w:pPr>
+      <w:r>
+        <w:rPr>
+          <w:lang w:val="en-CA"/>
+        </w:rPr>
+        <w:lastRenderedPageBreak/>
+        <w:drawing>
+          <wp:inline distT="0" distB="0" distL="0" distR="0" wp14:anchorId="53288A95" wp14:editId="62B8B4A2">
+            <wp:extent cx="5943600" cy="2994660"/>
+            <wp:effectExtent l="0" t="0" r="0" b="0"/>
+            <wp:docPr id="1853576406" name="Picture 1" descr="A screenshot of a computer&#10;&#10;AI-generated content may be incorrect."/>
+            <wp:cNvGraphicFramePr>
+              <a:graphicFrameLocks xmlns:a="http://schemas.openxmlformats.org/drawingml/2006/main" noChangeAspect="1"/>
+            </wp:cNvGraphicFramePr>
+            <a:graphic xmlns:a="http://schemas.openxmlformats.org/drawingml/2006/main">
+              <a:graphicData uri="http://schemas.openxmlformats.org/drawingml/2006/picture">
+                <pic:pic xmlns:pic="http://schemas.openxmlformats.org/drawingml/2006/picture">
+                  <pic:nvPicPr>
+                    <pic:cNvPr id="1853576406" name="Picture 1" descr="A screenshot of a computer&#10;&#10;AI-generated content may be incorrect."/>
+                    <pic:cNvPicPr/>
+                  </pic:nvPicPr>
+                  <pic:blipFill>
+                    <a:blip r:embed="rId13"/>
+                    <a:stretch>
+                      <a:fillRect/>
+                    </a:stretch>
+                  </pic:blipFill>
+                  <pic:spPr>
+                    <a:xfrm>
+                      <a:off x="0" y="0"/>
+                      <a:ext cx="5943600" cy="2994660"/>
+                    </a:xfrm>
+                    <a:prstGeom prst="rect">
+                      <a:avLst/>
+                    </a:prstGeom>
+                  </pic:spPr>
+                </pic:pic>
+              </a:graphicData>
+            </a:graphic>
+          </wp:inline>
+        </w:drawing>
+      </w:r>
+    </w:p>
+    <w:p>
+      <w:pPr>
+        <w:jc w:val="center"/>
+        <w:rPr>
+          <w:lang w:val="en-CA"/>
+        </w:rPr>
+      </w:pPr>
+      <w:proofErr w:type="spellStart"/>
+      <w:r>
+        <w:rPr>
+          <w:lang w:val="en-CA"/>
+        </w:rPr>
+        <w:t>TXDone</w:t>
+      </w:r>
+      <w:proofErr w:type="spellEnd"/>
+      <w:r>
+        <w:rPr>
+          <w:lang w:val="en-CA"/>
+        </w:rPr>
+        <w:t xml:space="preserve"> Interrupt Service</w:t>
+      </w:r>
+    </w:p>
+    <w:p>
+      <w:pPr>
+        <w:jc w:val="center"/>
+        <w:rPr>
+          <w:lang w:val="en-CA"/>
+        </w:rPr>
+      </w:pPr>
+    </w:p>
+    <w:p>
+      <w:pPr>
+        <w:pStyle w:val="ListParagraph"/>
+        <w:numPr>
+          <w:ilvl w:val="0"/>
+          <w:numId w:val="8"/>
+        </w:numPr>
+        <w:rPr>
+          <w:lang w:val="en-CA"/>
+        </w:rPr>
+      </w:pPr>
+      <w:r>
+        <w:rPr>
+          <w:lang w:val="en-CA"/>
+        </w:rPr>
+        <w:t xml:space="preserve">Observed packet </w:t>
+      </w:r>
+      <w:r>
+        <w:rPr>
+          <w:lang w:val="en-CA"/>
+        </w:rPr>
+        <w:t>transmission</w:t>
+      </w:r>
+      <w:r>
+        <w:rPr>
+          <w:lang w:val="en-CA"/>
+        </w:rPr>
+        <w:t xml:space="preserve"> on a software-defined radio:</w:t>
+      </w:r>
+    </w:p>
+    <w:p>
+      <w:pPr>
+        <w:rPr>
+          <w:lang w:val="en-CA"/>
+        </w:rPr>
+      </w:pPr>
+      <w:r>
+        <w:rPr>
+          <w:noProof/>
+          <w:lang w:val="en-CA"/>
+        </w:rPr>
+        <w:drawing>
+          <wp:inline distT="0" distB="0" distL="0" distR="0" wp14:anchorId="42C03439" wp14:editId="33DD4639">
+            <wp:extent cx="5591175" cy="3145036"/>
+            <wp:effectExtent l="0" t="0" r="0" b="0"/>
+            <wp:docPr id="2081928677" name="Picture 2" descr="A computer screen with a black screen&#10;&#10;AI-generated content may be incorrect."/>
+            <wp:cNvGraphicFramePr>
+              <a:graphicFrameLocks xmlns:a="http://schemas.openxmlformats.org/drawingml/2006/main" noChangeAspect="1"/>
+            </wp:cNvGraphicFramePr>
+            <a:graphic xmlns:a="http://schemas.openxmlformats.org/drawingml/2006/main">
+              <a:graphicData uri="http://schemas.openxmlformats.org/drawingml/2006/picture">
+                <pic:pic xmlns:pic="http://schemas.openxmlformats.org/drawingml/2006/picture">
+                  <pic:nvPicPr>
+                    <pic:cNvPr id="2081928677" name="Picture 2" descr="A computer screen with a black screen&#10;&#10;AI-generated content may be incorrect."/>
+                    <pic:cNvPicPr/>
+                  </pic:nvPicPr>
+                  <pic:blipFill>
+                    <a:blip r:embed="rId14" cstate="print">
+                      <a:extLst>
+                        <a:ext uri="{28A0092B-C50C-407E-A947-70E740481C1C}">
+                          <a14:useLocalDpi xmlns:a14="http://schemas.microsoft.com/office/drawing/2010/main" val="0"/>
+                        </a:ext>
+                      </a:extLst>
+                    </a:blip>
+                    <a:stretch>
+                      <a:fillRect/>
+                    </a:stretch>
+                  </pic:blipFill>
+                  <pic:spPr>
+                    <a:xfrm>
+                      <a:off x="0" y="0"/>
+                      <a:ext cx="5594914" cy="3147139"/>
+                    </a:xfrm>
+                    <a:prstGeom prst="rect">
+                      <a:avLst/>
+                    </a:prstGeom>
+                  </pic:spPr>
+                </pic:pic>
+              </a:graphicData>
+            </a:graphic>
+          </wp:inline>
+        </w:drawing>
+      </w:r>
+    </w:p>
+    <w:p>
+      <w:pPr>
+        <w:rPr>
+          <w:lang w:val="en-CA"/>
+        </w:rPr>
+      </w:pPr>
+      <w:r>
+        <w:rPr>
+          <w:lang w:val="en-CA"/>
+        </w:rPr>
+        <w:br w:type="page"/>
+      </w:r>
+      <w:r>
+        <w:rPr>
+          <w:lang w:val="en-CA"/>
+        </w:rPr>
+        <w:lastRenderedPageBreak/>
+        <w:t>8/1/2025 – Matthew Sharp</w:t>
+      </w:r>
+    </w:p>
+    <w:p>
+      <w:pPr>
+        <w:pStyle w:val="ListParagraph"/>
+        <w:numPr>
+          <w:ilvl w:val="0"/>
+          <w:numId w:val="9"/>
+        </w:numPr>
+        <w:rPr>
+          <w:lang w:val="en-CA"/>
+        </w:rPr>
+      </w:pPr>
+      <w:r>
+        <w:rPr>
+          <w:lang w:val="en-CA"/>
+        </w:rPr>
+        <w:t>During further testing, the sx1262 radio module failed</w:t>
+      </w:r>
+    </w:p>
+    <w:p>
+      <w:pPr>
+        <w:pStyle w:val="ListParagraph"/>
+        <w:numPr>
+          <w:ilvl w:val="0"/>
+          <w:numId w:val="9"/>
+        </w:numPr>
+        <w:rPr>
+          <w:lang w:val="en-CA"/>
+        </w:rPr>
+      </w:pPr>
+      <w:r>
+        <w:rPr>
+          <w:lang w:val="en-CA"/>
+        </w:rPr>
+        <w:t>MISO pin left floating caused issues with radio operation and communication</w:t>
+      </w:r>
+    </w:p>
+    <w:p>
+      <w:pPr>
+        <w:pStyle w:val="ListParagraph"/>
+        <w:numPr>
+          <w:ilvl w:val="0"/>
+          <w:numId w:val="9"/>
+        </w:numPr>
+        <w:rPr>
+          <w:lang w:val="en-CA"/>
+        </w:rPr>
+      </w:pPr>
+      <w:r>
+        <w:rPr>
+          <w:lang w:val="en-CA"/>
+        </w:rPr>
+        <w:t>Packet transmission failure</w:t>
+      </w:r>
+    </w:p>
+    <w:p>
+      <w:pPr>
+        <w:pStyle w:val="ListParagraph"/>
+        <w:numPr>
+          <w:ilvl w:val="0"/>
+          <w:numId w:val="9"/>
+        </w:numPr>
+        <w:rPr>
+          <w:lang w:val="en-CA"/>
+        </w:rPr>
+      </w:pPr>
+      <w:r>
+        <w:rPr>
+          <w:lang w:val="en-CA"/>
+        </w:rPr>
+        <w:t>Further investigation identified the external 3.3V breadboard power supply failed</w:t>
+      </w:r>
+    </w:p>
+    <w:p>
+      <w:pPr>
+        <w:pStyle w:val="ListParagraph"/>
+        <w:numPr>
+          <w:ilvl w:val="1"/>
+          <w:numId w:val="9"/>
+        </w:numPr>
+        <w:rPr>
+          <w:lang w:val="en-CA"/>
+        </w:rPr>
+      </w:pPr>
+      <w:r>
+        <w:rPr>
+          <w:lang w:val="en-CA"/>
+        </w:rPr>
+        <w:t>Capacitor hissing on board, logic analyzer failure when the power supply turned on</w:t>
+      </w:r>
+    </w:p>
+    <w:p>
+      <w:pPr>
+        <w:pStyle w:val="ListParagraph"/>
+        <w:numPr>
+          <w:ilvl w:val="1"/>
+          <w:numId w:val="9"/>
+        </w:numPr>
+        <w:rPr>
+          <w:lang w:val="en-CA"/>
+        </w:rPr>
+      </w:pPr>
+      <w:r>
+        <w:rPr>
+          <w:lang w:val="en-CA"/>
+        </w:rPr>
+        <w:t>Concluded that current spikes during TX operations were too large for the inexpensive power supply’s capacity</w:t>
+      </w:r>
+    </w:p>
+    <w:p>
+      <w:pPr>
+        <w:pStyle w:val="ListParagraph"/>
+        <w:numPr>
+          <w:ilvl w:val="1"/>
+          <w:numId w:val="9"/>
+        </w:numPr>
+        <w:rPr>
+          <w:lang w:val="en-CA"/>
+        </w:rPr>
+      </w:pPr>
+      <w:r>
+        <w:rPr>
+          <w:lang w:val="en-CA"/>
+        </w:rPr>
+        <w:t>700mA advertised capacity likely not always available at once.</w:t>
+      </w:r>
+    </w:p>
+    <w:p>
+      <w:pPr>
+        <w:pStyle w:val="ListParagraph"/>
+        <w:numPr>
+          <w:ilvl w:val="1"/>
+          <w:numId w:val="9"/>
+        </w:numPr>
+        <w:rPr>
+          <w:lang w:val="en-CA"/>
+        </w:rPr>
+      </w:pPr>
+      <w:r>
+        <w:rPr>
+          <w:lang w:val="en-CA"/>
+        </w:rPr>
+        <w:t>Switching power supply with large capacitor likely needed for final design.</w:t>
+      </w:r>
+    </w:p>
+    <w:p>
+      <w:pPr>
+        <w:pStyle w:val="ListParagraph"/>
+        <w:numPr>
+          <w:ilvl w:val="0"/>
+          <w:numId w:val="9"/>
+        </w:numPr>
+        <w:rPr>
+          <w:lang w:val="en-CA"/>
+        </w:rPr>
+      </w:pPr>
+      <w:r>
+        <w:rPr>
+          <w:lang w:val="en-CA"/>
+        </w:rPr>
+        <w:t>Decided that with the TX function validated, a PCB design could be started using the reference layouts for the sx1262 LoRa IC and RP2350.</w:t>
+      </w:r>
+    </w:p>
+    <w:p>
+      <w:pPr>
+        <w:rPr>
+          <w:lang w:val="en-CA"/>
+        </w:rPr>
+      </w:pPr>
+    </w:p>
+    <w:p>
+      <w:pPr>
+        <w:rPr>
+          <w:lang w:val="en-CA"/>
+        </w:rPr>
+      </w:pPr>
+      <w:r>
+        <w:rPr>
+          <w:lang w:val="en-CA"/>
+        </w:rPr>
+        <w:t>8/2/2025 – Matthew Sharp</w:t>
+      </w:r>
+    </w:p>
+    <w:p>
+      <w:pPr>
+        <w:pStyle w:val="ListParagraph"/>
+        <w:numPr>
+          <w:ilvl w:val="0"/>
+          <w:numId w:val="10"/>
+        </w:numPr>
+        <w:rPr>
+          <w:lang w:val="en-CA"/>
+        </w:rPr>
+      </w:pPr>
+      <w:r>
+        <w:rPr>
+          <w:lang w:val="en-CA"/>
+        </w:rPr>
+        <w:t>Began schematic capture of sensor node.</w:t>
+      </w:r>
+    </w:p>
+    <w:p>
+      <w:pPr>
+        <w:pStyle w:val="ListParagraph"/>
+        <w:numPr>
+          <w:ilvl w:val="0"/>
+          <w:numId w:val="10"/>
+        </w:numPr>
+        <w:rPr>
+          <w:lang w:val="en-CA"/>
+        </w:rPr>
+      </w:pPr>
+      <w:r>
+        <w:rPr>
+          <w:lang w:val="en-CA"/>
+        </w:rPr>
+        <w:t>Identified reference designs for the RP2350 and SX1262</w:t>
+      </w:r>
+    </w:p>
+    <w:p>
+      <w:pPr>
+        <w:pStyle w:val="ListParagraph"/>
+        <w:numPr>
+          <w:ilvl w:val="1"/>
+          <w:numId w:val="10"/>
+        </w:numPr>
+        <w:rPr>
+          <w:lang w:val="en-CA"/>
+        </w:rPr>
+      </w:pPr>
+      <w:hyperlink r:id="rId15" w:history="1">
+        <w:r>
+          <w:rPr>
+            <w:rStyle w:val="Hyperlink"/>
+            <w:lang w:val="en-CA"/>
+          </w:rPr>
+          <w:t>https://datasheets.raspberrypi.com/rp2350/hardware-design-with-rp2350.pdf</w:t>
+        </w:r>
+      </w:hyperlink>
+    </w:p>
+    <w:p>
+      <w:pPr>
+        <w:pStyle w:val="ListParagraph"/>
+        <w:numPr>
+          <w:ilvl w:val="1"/>
+          <w:numId w:val="10"/>
+        </w:numPr>
+        <w:rPr>
+          <w:lang w:val="en-CA"/>
+        </w:rPr>
+      </w:pPr>
+      <w:hyperlink r:id="rId16" w:history="1">
+        <w:r>
+          <w:rPr>
+            <w:rStyle w:val="Hyperlink"/>
+            <w:lang w:val="en-CA"/>
+          </w:rPr>
+          <w:t>https://semtech.my.salesforce.com/sfc/p/#E0000000JelG/a/2R000000HSSf/GT2IXjK2nH8bw6JdEXfFBd.HmFATeLOpL402mZwpSho</w:t>
+        </w:r>
+      </w:hyperlink>
+    </w:p>
+    <w:p>
+      <w:pPr>
+        <w:pStyle w:val="ListParagraph"/>
+        <w:numPr>
+          <w:ilvl w:val="1"/>
+          <w:numId w:val="10"/>
+        </w:numPr>
+        <w:rPr>
+          <w:lang w:val="en-CA"/>
+        </w:rPr>
+      </w:pPr>
+      <w:hyperlink r:id="rId17" w:history="1">
+        <w:r>
+          <w:rPr>
+            <w:rStyle w:val="Hyperlink"/>
+            <w:lang w:val="en-CA"/>
+          </w:rPr>
+          <w:t>https://semtech.my.salesforce.com/sfc/p/#E0000000JelG/a/RQ000005lBjV/pzRkOWpAD9knBS.Pfim2_2MVEoJ9lNIH7tO2ISIYTzc</w:t>
+        </w:r>
+      </w:hyperlink>
+    </w:p>
+    <w:p>
+      <w:pPr>
+        <w:pStyle w:val="ListParagraph"/>
+        <w:numPr>
+          <w:ilvl w:val="1"/>
+          <w:numId w:val="10"/>
+        </w:numPr>
+        <w:rPr>
+          <w:lang w:val="en-CA"/>
+        </w:rPr>
+      </w:pPr>
+      <w:hyperlink r:id="rId18" w:history="1">
+        <w:r>
+          <w:rPr>
+            <w:rStyle w:val="Hyperlink"/>
+            <w:lang w:val="en-CA"/>
+          </w:rPr>
+          <w:t>https://semtech.my.salesforce.com/sfc/p/#E0000000JelG/a/3n000000qSpp/1S54A2bMsfzpJymOwrgiS_j0dcDtgUQOoegEnEYwbJ0</w:t>
+        </w:r>
+      </w:hyperlink>
+    </w:p>
+    <w:p>
+      <w:pPr>
+        <w:rPr>
+          <w:lang w:val="en-CA"/>
+        </w:rPr>
+      </w:pPr>
     </w:p>
     <w:sectPr>
       <w:pgSz w:w="12240" w:h="15840"/>
@@ -2920,6 +3679,119 @@
     </w:lvl>
   </w:abstractNum>
   <w:abstractNum w:abstractNumId="4" w15:restartNumberingAfterBreak="0">
+    <w:nsid w:val="3B601AA4"/>
+    <w:multiLevelType w:val="hybridMultilevel"/>
+    <w:tmpl w:val="58EA734E"/>
+    <w:lvl w:ilvl="0" w:tplc="04090001">
+      <w:start w:val="1"/>
+      <w:numFmt w:val="bullet"/>
+      <w:lvlText w:val=""/>
+      <w:lvlJc w:val="left"/>
+      <w:pPr>
+        <w:ind w:left="720" w:hanging="360"/>
+      </w:pPr>
+      <w:rPr>
+        <w:rFonts w:ascii="Symbol" w:hAnsi="Symbol" w:hint="default"/>
+      </w:rPr>
+    </w:lvl>
+    <w:lvl w:ilvl="1" w:tplc="04090003">
+      <w:start w:val="1"/>
+      <w:numFmt w:val="bullet"/>
+      <w:lvlText w:val="o"/>
+      <w:lvlJc w:val="left"/>
+      <w:pPr>
+        <w:ind w:left="1440" w:hanging="360"/>
+      </w:pPr>
+      <w:rPr>
+        <w:rFonts w:ascii="Courier New" w:hAnsi="Courier New" w:cs="Courier New" w:hint="default"/>
+      </w:rPr>
+    </w:lvl>
+    <w:lvl w:ilvl="2" w:tplc="04090005" w:tentative="1">
+      <w:start w:val="1"/>
+      <w:numFmt w:val="bullet"/>
+      <w:lvlText w:val=""/>
+      <w:lvlJc w:val="left"/>
+      <w:pPr>
+        <w:ind w:left="2160" w:hanging="360"/>
+      </w:pPr>
+      <w:rPr>
+        <w:rFonts w:ascii="Wingdings" w:hAnsi="Wingdings" w:hint="default"/>
+      </w:rPr>
+    </w:lvl>
+    <w:lvl w:ilvl="3" w:tplc="04090001" w:tentative="1">
+      <w:start w:val="1"/>
+      <w:numFmt w:val="bullet"/>
+      <w:lvlText w:val=""/>
+      <w:lvlJc w:val="left"/>
+      <w:pPr>
+        <w:ind w:left="2880" w:hanging="360"/>
+      </w:pPr>
+      <w:rPr>
+        <w:rFonts w:ascii="Symbol" w:hAnsi="Symbol" w:hint="default"/>
+      </w:rPr>
+    </w:lvl>
+    <w:lvl w:ilvl="4" w:tplc="04090003" w:tentative="1">
+      <w:start w:val="1"/>
+      <w:numFmt w:val="bullet"/>
+      <w:lvlText w:val="o"/>
+      <w:lvlJc w:val="left"/>
+      <w:pPr>
+        <w:ind w:left="3600" w:hanging="360"/>
+      </w:pPr>
+      <w:rPr>
+        <w:rFonts w:ascii="Courier New" w:hAnsi="Courier New" w:cs="Courier New" w:hint="default"/>
+      </w:rPr>
+    </w:lvl>
+    <w:lvl w:ilvl="5" w:tplc="04090005" w:tentative="1">
+      <w:start w:val="1"/>
+      <w:numFmt w:val="bullet"/>
+      <w:lvlText w:val=""/>
+      <w:lvlJc w:val="left"/>
+      <w:pPr>
+        <w:ind w:left="4320" w:hanging="360"/>
+      </w:pPr>
+      <w:rPr>
+        <w:rFonts w:ascii="Wingdings" w:hAnsi="Wingdings" w:hint="default"/>
+      </w:rPr>
+    </w:lvl>
+    <w:lvl w:ilvl="6" w:tplc="04090001" w:tentative="1">
+      <w:start w:val="1"/>
+      <w:numFmt w:val="bullet"/>
+      <w:lvlText w:val=""/>
+      <w:lvlJc w:val="left"/>
+      <w:pPr>
+        <w:ind w:left="5040" w:hanging="360"/>
+      </w:pPr>
+      <w:rPr>
+        <w:rFonts w:ascii="Symbol" w:hAnsi="Symbol" w:hint="default"/>
+      </w:rPr>
+    </w:lvl>
+    <w:lvl w:ilvl="7" w:tplc="04090003" w:tentative="1">
+      <w:start w:val="1"/>
+      <w:numFmt w:val="bullet"/>
+      <w:lvlText w:val="o"/>
+      <w:lvlJc w:val="left"/>
+      <w:pPr>
+        <w:ind w:left="5760" w:hanging="360"/>
+      </w:pPr>
+      <w:rPr>
+        <w:rFonts w:ascii="Courier New" w:hAnsi="Courier New" w:cs="Courier New" w:hint="default"/>
+      </w:rPr>
+    </w:lvl>
+    <w:lvl w:ilvl="8" w:tplc="04090005" w:tentative="1">
+      <w:start w:val="1"/>
+      <w:numFmt w:val="bullet"/>
+      <w:lvlText w:val=""/>
+      <w:lvlJc w:val="left"/>
+      <w:pPr>
+        <w:ind w:left="6480" w:hanging="360"/>
+      </w:pPr>
+      <w:rPr>
+        <w:rFonts w:ascii="Wingdings" w:hAnsi="Wingdings" w:hint="default"/>
+      </w:rPr>
+    </w:lvl>
+  </w:abstractNum>
+  <w:abstractNum w:abstractNumId="5" w15:restartNumberingAfterBreak="0">
     <w:nsid w:val="5099517B"/>
     <w:multiLevelType w:val="hybridMultilevel"/>
     <w:tmpl w:val="AF88877A"/>
@@ -3032,7 +3904,7 @@
       </w:rPr>
     </w:lvl>
   </w:abstractNum>
-  <w:abstractNum w:abstractNumId="5" w15:restartNumberingAfterBreak="0">
+  <w:abstractNum w:abstractNumId="6" w15:restartNumberingAfterBreak="0">
     <w:nsid w:val="59060C90"/>
     <w:multiLevelType w:val="hybridMultilevel"/>
     <w:tmpl w:val="3944792A"/>
@@ -3145,7 +4017,7 @@
       </w:rPr>
     </w:lvl>
   </w:abstractNum>
-  <w:abstractNum w:abstractNumId="6" w15:restartNumberingAfterBreak="0">
+  <w:abstractNum w:abstractNumId="7" w15:restartNumberingAfterBreak="0">
     <w:nsid w:val="59817338"/>
     <w:multiLevelType w:val="hybridMultilevel"/>
     <w:tmpl w:val="D862A938"/>
@@ -3232,16 +4104,242 @@
       <w:pPr>
         <w:ind w:left="6480" w:hanging="180"/>
       </w:pPr>
+    </w:lvl>
+  </w:abstractNum>
+  <w:abstractNum w:abstractNumId="8" w15:restartNumberingAfterBreak="0">
+    <w:nsid w:val="614607B8"/>
+    <w:multiLevelType w:val="hybridMultilevel"/>
+    <w:tmpl w:val="A74E0EBA"/>
+    <w:lvl w:ilvl="0" w:tplc="04090001">
+      <w:start w:val="1"/>
+      <w:numFmt w:val="bullet"/>
+      <w:lvlText w:val=""/>
+      <w:lvlJc w:val="left"/>
+      <w:pPr>
+        <w:ind w:left="720" w:hanging="360"/>
+      </w:pPr>
+      <w:rPr>
+        <w:rFonts w:ascii="Symbol" w:hAnsi="Symbol" w:hint="default"/>
+      </w:rPr>
+    </w:lvl>
+    <w:lvl w:ilvl="1" w:tplc="04090003">
+      <w:start w:val="1"/>
+      <w:numFmt w:val="bullet"/>
+      <w:lvlText w:val="o"/>
+      <w:lvlJc w:val="left"/>
+      <w:pPr>
+        <w:ind w:left="1440" w:hanging="360"/>
+      </w:pPr>
+      <w:rPr>
+        <w:rFonts w:ascii="Courier New" w:hAnsi="Courier New" w:cs="Courier New" w:hint="default"/>
+      </w:rPr>
+    </w:lvl>
+    <w:lvl w:ilvl="2" w:tplc="04090005" w:tentative="1">
+      <w:start w:val="1"/>
+      <w:numFmt w:val="bullet"/>
+      <w:lvlText w:val=""/>
+      <w:lvlJc w:val="left"/>
+      <w:pPr>
+        <w:ind w:left="2160" w:hanging="360"/>
+      </w:pPr>
+      <w:rPr>
+        <w:rFonts w:ascii="Wingdings" w:hAnsi="Wingdings" w:hint="default"/>
+      </w:rPr>
+    </w:lvl>
+    <w:lvl w:ilvl="3" w:tplc="04090001" w:tentative="1">
+      <w:start w:val="1"/>
+      <w:numFmt w:val="bullet"/>
+      <w:lvlText w:val=""/>
+      <w:lvlJc w:val="left"/>
+      <w:pPr>
+        <w:ind w:left="2880" w:hanging="360"/>
+      </w:pPr>
+      <w:rPr>
+        <w:rFonts w:ascii="Symbol" w:hAnsi="Symbol" w:hint="default"/>
+      </w:rPr>
+    </w:lvl>
+    <w:lvl w:ilvl="4" w:tplc="04090003" w:tentative="1">
+      <w:start w:val="1"/>
+      <w:numFmt w:val="bullet"/>
+      <w:lvlText w:val="o"/>
+      <w:lvlJc w:val="left"/>
+      <w:pPr>
+        <w:ind w:left="3600" w:hanging="360"/>
+      </w:pPr>
+      <w:rPr>
+        <w:rFonts w:ascii="Courier New" w:hAnsi="Courier New" w:cs="Courier New" w:hint="default"/>
+      </w:rPr>
+    </w:lvl>
+    <w:lvl w:ilvl="5" w:tplc="04090005" w:tentative="1">
+      <w:start w:val="1"/>
+      <w:numFmt w:val="bullet"/>
+      <w:lvlText w:val=""/>
+      <w:lvlJc w:val="left"/>
+      <w:pPr>
+        <w:ind w:left="4320" w:hanging="360"/>
+      </w:pPr>
+      <w:rPr>
+        <w:rFonts w:ascii="Wingdings" w:hAnsi="Wingdings" w:hint="default"/>
+      </w:rPr>
+    </w:lvl>
+    <w:lvl w:ilvl="6" w:tplc="04090001" w:tentative="1">
+      <w:start w:val="1"/>
+      <w:numFmt w:val="bullet"/>
+      <w:lvlText w:val=""/>
+      <w:lvlJc w:val="left"/>
+      <w:pPr>
+        <w:ind w:left="5040" w:hanging="360"/>
+      </w:pPr>
+      <w:rPr>
+        <w:rFonts w:ascii="Symbol" w:hAnsi="Symbol" w:hint="default"/>
+      </w:rPr>
+    </w:lvl>
+    <w:lvl w:ilvl="7" w:tplc="04090003" w:tentative="1">
+      <w:start w:val="1"/>
+      <w:numFmt w:val="bullet"/>
+      <w:lvlText w:val="o"/>
+      <w:lvlJc w:val="left"/>
+      <w:pPr>
+        <w:ind w:left="5760" w:hanging="360"/>
+      </w:pPr>
+      <w:rPr>
+        <w:rFonts w:ascii="Courier New" w:hAnsi="Courier New" w:cs="Courier New" w:hint="default"/>
+      </w:rPr>
+    </w:lvl>
+    <w:lvl w:ilvl="8" w:tplc="04090005" w:tentative="1">
+      <w:start w:val="1"/>
+      <w:numFmt w:val="bullet"/>
+      <w:lvlText w:val=""/>
+      <w:lvlJc w:val="left"/>
+      <w:pPr>
+        <w:ind w:left="6480" w:hanging="360"/>
+      </w:pPr>
+      <w:rPr>
+        <w:rFonts w:ascii="Wingdings" w:hAnsi="Wingdings" w:hint="default"/>
+      </w:rPr>
+    </w:lvl>
+  </w:abstractNum>
+  <w:abstractNum w:abstractNumId="9" w15:restartNumberingAfterBreak="0">
+    <w:nsid w:val="78B1723C"/>
+    <w:multiLevelType w:val="hybridMultilevel"/>
+    <w:tmpl w:val="8B7449E6"/>
+    <w:lvl w:ilvl="0" w:tplc="04090001">
+      <w:start w:val="1"/>
+      <w:numFmt w:val="bullet"/>
+      <w:lvlText w:val=""/>
+      <w:lvlJc w:val="left"/>
+      <w:pPr>
+        <w:ind w:left="720" w:hanging="360"/>
+      </w:pPr>
+      <w:rPr>
+        <w:rFonts w:ascii="Symbol" w:hAnsi="Symbol" w:hint="default"/>
+      </w:rPr>
+    </w:lvl>
+    <w:lvl w:ilvl="1" w:tplc="04090003">
+      <w:start w:val="1"/>
+      <w:numFmt w:val="bullet"/>
+      <w:lvlText w:val="o"/>
+      <w:lvlJc w:val="left"/>
+      <w:pPr>
+        <w:ind w:left="1440" w:hanging="360"/>
+      </w:pPr>
+      <w:rPr>
+        <w:rFonts w:ascii="Courier New" w:hAnsi="Courier New" w:cs="Courier New" w:hint="default"/>
+      </w:rPr>
+    </w:lvl>
+    <w:lvl w:ilvl="2" w:tplc="04090005" w:tentative="1">
+      <w:start w:val="1"/>
+      <w:numFmt w:val="bullet"/>
+      <w:lvlText w:val=""/>
+      <w:lvlJc w:val="left"/>
+      <w:pPr>
+        <w:ind w:left="2160" w:hanging="360"/>
+      </w:pPr>
+      <w:rPr>
+        <w:rFonts w:ascii="Wingdings" w:hAnsi="Wingdings" w:hint="default"/>
+      </w:rPr>
+    </w:lvl>
+    <w:lvl w:ilvl="3" w:tplc="04090001" w:tentative="1">
+      <w:start w:val="1"/>
+      <w:numFmt w:val="bullet"/>
+      <w:lvlText w:val=""/>
+      <w:lvlJc w:val="left"/>
+      <w:pPr>
+        <w:ind w:left="2880" w:hanging="360"/>
+      </w:pPr>
+      <w:rPr>
+        <w:rFonts w:ascii="Symbol" w:hAnsi="Symbol" w:hint="default"/>
+      </w:rPr>
+    </w:lvl>
+    <w:lvl w:ilvl="4" w:tplc="04090003" w:tentative="1">
+      <w:start w:val="1"/>
+      <w:numFmt w:val="bullet"/>
+      <w:lvlText w:val="o"/>
+      <w:lvlJc w:val="left"/>
+      <w:pPr>
+        <w:ind w:left="3600" w:hanging="360"/>
+      </w:pPr>
+      <w:rPr>
+        <w:rFonts w:ascii="Courier New" w:hAnsi="Courier New" w:cs="Courier New" w:hint="default"/>
+      </w:rPr>
+    </w:lvl>
+    <w:lvl w:ilvl="5" w:tplc="04090005" w:tentative="1">
+      <w:start w:val="1"/>
+      <w:numFmt w:val="bullet"/>
+      <w:lvlText w:val=""/>
+      <w:lvlJc w:val="left"/>
+      <w:pPr>
+        <w:ind w:left="4320" w:hanging="360"/>
+      </w:pPr>
+      <w:rPr>
+        <w:rFonts w:ascii="Wingdings" w:hAnsi="Wingdings" w:hint="default"/>
+      </w:rPr>
+    </w:lvl>
+    <w:lvl w:ilvl="6" w:tplc="04090001" w:tentative="1">
+      <w:start w:val="1"/>
+      <w:numFmt w:val="bullet"/>
+      <w:lvlText w:val=""/>
+      <w:lvlJc w:val="left"/>
+      <w:pPr>
+        <w:ind w:left="5040" w:hanging="360"/>
+      </w:pPr>
+      <w:rPr>
+        <w:rFonts w:ascii="Symbol" w:hAnsi="Symbol" w:hint="default"/>
+      </w:rPr>
+    </w:lvl>
+    <w:lvl w:ilvl="7" w:tplc="04090003" w:tentative="1">
+      <w:start w:val="1"/>
+      <w:numFmt w:val="bullet"/>
+      <w:lvlText w:val="o"/>
+      <w:lvlJc w:val="left"/>
+      <w:pPr>
+        <w:ind w:left="5760" w:hanging="360"/>
+      </w:pPr>
+      <w:rPr>
+        <w:rFonts w:ascii="Courier New" w:hAnsi="Courier New" w:cs="Courier New" w:hint="default"/>
+      </w:rPr>
+    </w:lvl>
+    <w:lvl w:ilvl="8" w:tplc="04090005" w:tentative="1">
+      <w:start w:val="1"/>
+      <w:numFmt w:val="bullet"/>
+      <w:lvlText w:val=""/>
+      <w:lvlJc w:val="left"/>
+      <w:pPr>
+        <w:ind w:left="6480" w:hanging="360"/>
+      </w:pPr>
+      <w:rPr>
+        <w:rFonts w:ascii="Wingdings" w:hAnsi="Wingdings" w:hint="default"/>
+      </w:rPr>
     </w:lvl>
   </w:abstractNum>
   <w:num w:numId="1" w16cid:durableId="1687318415">
     <w:abstractNumId w:val="1"/>
   </w:num>
   <w:num w:numId="2" w16cid:durableId="52390173">
-    <w:abstractNumId w:val="4"/>
+    <w:abstractNumId w:val="5"/>
   </w:num>
   <w:num w:numId="3" w16cid:durableId="705368697">
-    <w:abstractNumId w:val="6"/>
+    <w:abstractNumId w:val="7"/>
   </w:num>
   <w:num w:numId="4" w16cid:durableId="2022927166">
     <w:abstractNumId w:val="2"/>
@@ -3250,10 +4348,19 @@
     <w:abstractNumId w:val="0"/>
   </w:num>
   <w:num w:numId="6" w16cid:durableId="941106917">
-    <w:abstractNumId w:val="5"/>
+    <w:abstractNumId w:val="6"/>
   </w:num>
   <w:num w:numId="7" w16cid:durableId="1302425895">
     <w:abstractNumId w:val="3"/>
+  </w:num>
+  <w:num w:numId="8" w16cid:durableId="907302745">
+    <w:abstractNumId w:val="4"/>
+  </w:num>
+  <w:num w:numId="9" w16cid:durableId="435909919">
+    <w:abstractNumId w:val="9"/>
+  </w:num>
+  <w:num w:numId="10" w16cid:durableId="169419790">
+    <w:abstractNumId w:val="8"/>
   </w:num>
 </w:numbering>
 </file>

</xml_diff>

<commit_message>
Add test pcb designs and simulations for signal conditioner, drivers for digital potentiometer, analog mux, and spi flash.
</commit_message>
<xml_diff>
--- a/Documentation/Sensor Node Development Log.docx
+++ b/Documentation/Sensor Node Development Log.docx
@@ -595,10 +595,10 @@
             <v:path o:extrusionok="f" gradientshapeok="t" o:connecttype="rect"/>
             <o:lock v:ext="edit" aspectratio="t"/>
           </v:shapetype>
-          <v:shape id="_x0000_i1025" type="#_x0000_t75" style="width:433.65pt;height:349.65pt" o:ole="">
+          <v:shape id="_x0000_i1025" type="#_x0000_t75" style="width:434pt;height:349.5pt" o:ole="">
             <v:imagedata r:id="rId7" o:title=""/>
           </v:shape>
-          <o:OLEObject Type="Embed" ProgID="Word.Document.12" ShapeID="_x0000_i1025" DrawAspect="Content" ObjectID="_1817842963" r:id="rId8">
+          <o:OLEObject Type="Embed" ProgID="Word.Document.12" ShapeID="_x0000_i1025" DrawAspect="Content" ObjectID="_1818879939" r:id="rId8">
             <o:FieldCodes>\s</o:FieldCodes>
           </o:OLEObject>
         </w:object>
@@ -2609,7 +2609,7 @@
           <w:lang w:val="en-CA"/>
         </w:rPr>
         <w:drawing>
-          <wp:inline distT="0" distB="0" distL="0" distR="0" wp14:anchorId="42C03439" wp14:editId="2A018402">
+          <wp:inline distT="0" distB="0" distL="0" distR="0" wp14:anchorId="42C03439" wp14:editId="2CDE319C">
             <wp:extent cx="5591175" cy="3145036"/>
             <wp:effectExtent l="0" t="0" r="0" b="0"/>
             <wp:docPr id="2081928677" name="Picture 2" descr="A computer screen with a black screen&#10;&#10;AI-generated content may be incorrect."/>
@@ -7802,6 +7802,7 @@
       <w:r>
         <w:rPr>
           <w:rFonts w:eastAsiaTheme="minorEastAsia"/>
+          <w:noProof/>
           <w:lang w:val="en-CA"/>
         </w:rPr>
         <w:drawing>
@@ -8008,6 +8009,7 @@
       <w:r>
         <w:rPr>
           <w:rFonts w:eastAsiaTheme="minorEastAsia"/>
+          <w:noProof/>
           <w:lang w:val="en-CA"/>
         </w:rPr>
         <w:drawing>
@@ -8357,6 +8359,7 @@
       <w:r>
         <w:rPr>
           <w:rFonts w:eastAsiaTheme="minorEastAsia"/>
+          <w:noProof/>
           <w:lang w:val="en-CA"/>
         </w:rPr>
         <w:drawing>
@@ -8589,6 +8592,7 @@
       <w:r>
         <w:rPr>
           <w:rFonts w:eastAsiaTheme="minorEastAsia"/>
+          <w:noProof/>
           <w:lang w:val="en-CA"/>
         </w:rPr>
         <w:drawing>
@@ -8887,6 +8891,7 @@
       <w:r>
         <w:rPr>
           <w:rFonts w:eastAsiaTheme="minorEastAsia"/>
+          <w:noProof/>
           <w:lang w:val="en-CA"/>
         </w:rPr>
         <w:drawing>
@@ -8946,6 +8951,334 @@
         <w:t>Attempted to manufacture design in the Lab, however equipment issues postponed this process. Plan on returning 8/28 to revisit the fabrication process.</w:t>
       </w:r>
     </w:p>
+    <w:p>
+      <w:pPr>
+        <w:rPr>
+          <w:rFonts w:eastAsiaTheme="minorEastAsia"/>
+          <w:lang w:val="en-CA"/>
+        </w:rPr>
+      </w:pPr>
+      <w:r>
+        <w:rPr>
+          <w:rFonts w:eastAsiaTheme="minorEastAsia"/>
+          <w:lang w:val="en-CA"/>
+        </w:rPr>
+        <w:t>9/2/2025 – Matthew Sharp</w:t>
+      </w:r>
+    </w:p>
+    <w:p>
+      <w:pPr>
+        <w:pStyle w:val="ListParagraph"/>
+        <w:numPr>
+          <w:ilvl w:val="0"/>
+          <w:numId w:val="33"/>
+        </w:numPr>
+        <w:rPr>
+          <w:rFonts w:eastAsiaTheme="minorEastAsia"/>
+          <w:lang w:val="en-CA"/>
+        </w:rPr>
+      </w:pPr>
+      <w:r>
+        <w:rPr>
+          <w:rFonts w:eastAsiaTheme="minorEastAsia"/>
+          <w:lang w:val="en-CA"/>
+        </w:rPr>
+        <w:t>Soldered and assembled initial prototype board</w:t>
+      </w:r>
+    </w:p>
+    <w:p>
+      <w:pPr>
+        <w:jc w:val="center"/>
+        <w:rPr>
+          <w:rFonts w:eastAsiaTheme="minorEastAsia"/>
+          <w:lang w:val="en-CA"/>
+        </w:rPr>
+      </w:pPr>
+      <w:r>
+        <w:rPr>
+          <w:rFonts w:eastAsiaTheme="minorEastAsia"/>
+          <w:noProof/>
+          <w:lang w:val="en-CA"/>
+        </w:rPr>
+        <w:drawing>
+          <wp:inline distT="0" distB="0" distL="0" distR="0" wp14:anchorId="2867D65D" wp14:editId="3C83F1C0">
+            <wp:extent cx="4019550" cy="2263144"/>
+            <wp:effectExtent l="0" t="0" r="0" b="3810"/>
+            <wp:docPr id="1561677557" name="Picture 3"/>
+            <wp:cNvGraphicFramePr>
+              <a:graphicFrameLocks xmlns:a="http://schemas.openxmlformats.org/drawingml/2006/main" noChangeAspect="1"/>
+            </wp:cNvGraphicFramePr>
+            <a:graphic xmlns:a="http://schemas.openxmlformats.org/drawingml/2006/main">
+              <a:graphicData uri="http://schemas.openxmlformats.org/drawingml/2006/picture">
+                <pic:pic xmlns:pic="http://schemas.openxmlformats.org/drawingml/2006/picture">
+                  <pic:nvPicPr>
+                    <pic:cNvPr id="0" name="Picture 6"/>
+                    <pic:cNvPicPr>
+                      <a:picLocks noChangeAspect="1" noChangeArrowheads="1"/>
+                    </pic:cNvPicPr>
+                  </pic:nvPicPr>
+                  <pic:blipFill>
+                    <a:blip r:embed="rId48" cstate="print">
+                      <a:extLst>
+                        <a:ext uri="{28A0092B-C50C-407E-A947-70E740481C1C}">
+                          <a14:useLocalDpi xmlns:a14="http://schemas.microsoft.com/office/drawing/2010/main" val="0"/>
+                        </a:ext>
+                      </a:extLst>
+                    </a:blip>
+                    <a:srcRect/>
+                    <a:stretch>
+                      <a:fillRect/>
+                    </a:stretch>
+                  </pic:blipFill>
+                  <pic:spPr bwMode="auto">
+                    <a:xfrm>
+                      <a:off x="0" y="0"/>
+                      <a:ext cx="4020466" cy="2263660"/>
+                    </a:xfrm>
+                    <a:prstGeom prst="rect">
+                      <a:avLst/>
+                    </a:prstGeom>
+                    <a:noFill/>
+                    <a:ln>
+                      <a:noFill/>
+                    </a:ln>
+                  </pic:spPr>
+                </pic:pic>
+              </a:graphicData>
+            </a:graphic>
+          </wp:inline>
+        </w:drawing>
+      </w:r>
+    </w:p>
+    <w:p>
+      <w:pPr>
+        <w:pStyle w:val="ListParagraph"/>
+        <w:numPr>
+          <w:ilvl w:val="0"/>
+          <w:numId w:val="33"/>
+        </w:numPr>
+        <w:rPr>
+          <w:rFonts w:eastAsiaTheme="minorEastAsia"/>
+          <w:lang w:val="en-CA"/>
+        </w:rPr>
+      </w:pPr>
+      <w:r>
+        <w:rPr>
+          <w:rFonts w:eastAsiaTheme="minorEastAsia"/>
+          <w:lang w:val="en-CA"/>
+        </w:rPr>
+        <w:t>Further testing required</w:t>
+      </w:r>
+      <w:r>
+        <w:rPr>
+          <w:rFonts w:eastAsiaTheme="minorEastAsia"/>
+          <w:lang w:val="en-CA"/>
+        </w:rPr>
+        <w:t xml:space="preserve"> to ensure functionality – plan on using a 1kHz sine input to test gain and DC offset</w:t>
+      </w:r>
+    </w:p>
+    <w:p>
+      <w:pPr>
+        <w:rPr>
+          <w:rFonts w:eastAsiaTheme="minorEastAsia"/>
+          <w:lang w:val="en-CA"/>
+        </w:rPr>
+      </w:pPr>
+    </w:p>
+    <w:p>
+      <w:pPr>
+        <w:rPr>
+          <w:rFonts w:eastAsiaTheme="minorEastAsia"/>
+          <w:lang w:val="en-CA"/>
+        </w:rPr>
+      </w:pPr>
+    </w:p>
+    <w:p>
+      <w:pPr>
+        <w:rPr>
+          <w:rFonts w:eastAsiaTheme="minorEastAsia"/>
+          <w:lang w:val="en-CA"/>
+        </w:rPr>
+      </w:pPr>
+      <w:r>
+        <w:rPr>
+          <w:rFonts w:eastAsiaTheme="minorEastAsia"/>
+          <w:lang w:val="en-CA"/>
+        </w:rPr>
+        <w:lastRenderedPageBreak/>
+        <w:t>9/8/2025 – Matthew Sharp</w:t>
+      </w:r>
+    </w:p>
+    <w:p>
+      <w:pPr>
+        <w:pStyle w:val="ListParagraph"/>
+        <w:numPr>
+          <w:ilvl w:val="0"/>
+          <w:numId w:val="33"/>
+        </w:numPr>
+        <w:rPr>
+          <w:rFonts w:eastAsiaTheme="minorEastAsia"/>
+          <w:lang w:val="en-CA"/>
+        </w:rPr>
+      </w:pPr>
+      <w:r>
+        <w:rPr>
+          <w:rFonts w:eastAsiaTheme="minorEastAsia"/>
+          <w:lang w:val="en-CA"/>
+        </w:rPr>
+        <w:t>Developed drivers for the MCP4651 Digital Potentiometer with I2C Interface</w:t>
+      </w:r>
+      <w:r>
+        <w:rPr>
+          <w:rFonts w:eastAsiaTheme="minorEastAsia"/>
+          <w:lang w:val="en-CA"/>
+        </w:rPr>
+        <w:t xml:space="preserve">, </w:t>
+      </w:r>
+      <w:r>
+        <w:rPr>
+          <w:rFonts w:eastAsiaTheme="minorEastAsia"/>
+          <w:lang w:val="en-CA"/>
+        </w:rPr>
+        <w:t>MXL23L3233F SPI Flash IC</w:t>
+      </w:r>
+      <w:r>
+        <w:rPr>
+          <w:rFonts w:eastAsiaTheme="minorEastAsia"/>
+          <w:lang w:val="en-CA"/>
+        </w:rPr>
+        <w:t>, and TMUX1309 Dual 4:1 Analog Multiplexer</w:t>
+      </w:r>
+    </w:p>
+    <w:p>
+      <w:pPr>
+        <w:pStyle w:val="ListParagraph"/>
+        <w:numPr>
+          <w:ilvl w:val="0"/>
+          <w:numId w:val="33"/>
+        </w:numPr>
+        <w:rPr>
+          <w:rFonts w:eastAsiaTheme="minorEastAsia"/>
+          <w:lang w:val="en-CA"/>
+        </w:rPr>
+      </w:pPr>
+      <w:r>
+        <w:rPr>
+          <w:rFonts w:eastAsiaTheme="minorEastAsia"/>
+          <w:lang w:val="en-CA"/>
+        </w:rPr>
+        <w:t>Successfully validated operation of LSF0102 Level Shifter</w:t>
+      </w:r>
+    </w:p>
+    <w:p>
+      <w:pPr>
+        <w:pStyle w:val="ListParagraph"/>
+        <w:numPr>
+          <w:ilvl w:val="1"/>
+          <w:numId w:val="33"/>
+        </w:numPr>
+        <w:rPr>
+          <w:rFonts w:eastAsiaTheme="minorEastAsia"/>
+          <w:lang w:val="en-CA"/>
+        </w:rPr>
+      </w:pPr>
+      <w:r>
+        <w:rPr>
+          <w:rFonts w:eastAsiaTheme="minorEastAsia"/>
+          <w:lang w:val="en-CA"/>
+        </w:rPr>
+        <w:t xml:space="preserve">Need to reduce pull-up resistance on </w:t>
+      </w:r>
+      <w:r>
+        <w:rPr>
+          <w:rFonts w:eastAsiaTheme="minorEastAsia"/>
+          <w:lang w:val="en-CA"/>
+        </w:rPr>
+        <w:t>5V output of level shifter</w:t>
+      </w:r>
+    </w:p>
+    <w:p>
+      <w:pPr>
+        <w:pStyle w:val="ListParagraph"/>
+        <w:numPr>
+          <w:ilvl w:val="1"/>
+          <w:numId w:val="33"/>
+        </w:numPr>
+        <w:rPr>
+          <w:rFonts w:eastAsiaTheme="minorEastAsia"/>
+          <w:highlight w:val="yellow"/>
+          <w:lang w:val="en-CA"/>
+        </w:rPr>
+      </w:pPr>
+      <w:r>
+        <w:rPr>
+          <w:rFonts w:eastAsiaTheme="minorEastAsia"/>
+          <w:highlight w:val="yellow"/>
+          <w:lang w:val="en-CA"/>
+        </w:rPr>
+        <w:t>INSERT PHOTO HERE</w:t>
+      </w:r>
+    </w:p>
+    <w:p>
+      <w:pPr>
+        <w:pStyle w:val="ListParagraph"/>
+        <w:numPr>
+          <w:ilvl w:val="1"/>
+          <w:numId w:val="33"/>
+        </w:numPr>
+        <w:rPr>
+          <w:rFonts w:eastAsiaTheme="minorEastAsia"/>
+          <w:lang w:val="en-CA"/>
+        </w:rPr>
+      </w:pPr>
+      <w:r>
+        <w:rPr>
+          <w:rFonts w:eastAsiaTheme="minorEastAsia"/>
+          <w:lang w:val="en-CA"/>
+        </w:rPr>
+        <w:t>Parasitic Capacitance internal to level shifter likely resulting in significantly rounded output waveform shown above, made worse at 400kHz:</w:t>
+      </w:r>
+    </w:p>
+    <w:p>
+      <w:pPr>
+        <w:pStyle w:val="ListParagraph"/>
+        <w:numPr>
+          <w:ilvl w:val="0"/>
+          <w:numId w:val="33"/>
+        </w:numPr>
+        <w:rPr>
+          <w:rFonts w:eastAsiaTheme="minorEastAsia"/>
+          <w:lang w:val="en-CA"/>
+        </w:rPr>
+      </w:pPr>
+      <w:r>
+        <w:rPr>
+          <w:rFonts w:eastAsiaTheme="minorEastAsia"/>
+          <w:lang w:val="en-CA"/>
+        </w:rPr>
+        <w:t>No output from signal conditioner however, currently the TMUX1309 output is distorted (likely loaded down by something)</w:t>
+      </w:r>
+    </w:p>
+    <w:p>
+      <w:pPr>
+        <w:pStyle w:val="ListParagraph"/>
+        <w:numPr>
+          <w:ilvl w:val="0"/>
+          <w:numId w:val="33"/>
+        </w:numPr>
+        <w:rPr>
+          <w:rFonts w:eastAsiaTheme="minorEastAsia"/>
+          <w:lang w:val="en-CA"/>
+        </w:rPr>
+      </w:pPr>
+      <w:r>
+        <w:rPr>
+          <w:rFonts w:eastAsiaTheme="minorEastAsia"/>
+          <w:lang w:val="en-CA"/>
+        </w:rPr>
+        <w:t>Will breadboard circuit to isolate issue in coming days.</w:t>
+      </w:r>
+    </w:p>
     <w:sectPr>
       <w:pgSz w:w="12240" w:h="15840"/>
       <w:pgMar w:top="1440" w:right="1440" w:bottom="1440" w:left="1440" w:header="720" w:footer="720" w:gutter="0"/>
@@ -11012,7 +11345,7 @@
   <w:abstractNum w:abstractNumId="19" w15:restartNumberingAfterBreak="0">
     <w:nsid w:val="4ED93141"/>
     <w:multiLevelType w:val="hybridMultilevel"/>
-    <w:tmpl w:val="2440F64E"/>
+    <w:tmpl w:val="E428691C"/>
     <w:lvl w:ilvl="0" w:tplc="04090001">
       <w:start w:val="1"/>
       <w:numFmt w:val="bullet"/>
@@ -11025,7 +11358,7 @@
         <w:rFonts w:ascii="Symbol" w:hAnsi="Symbol" w:hint="default"/>
       </w:rPr>
     </w:lvl>
-    <w:lvl w:ilvl="1" w:tplc="04090003" w:tentative="1">
+    <w:lvl w:ilvl="1" w:tplc="04090003">
       <w:start w:val="1"/>
       <w:numFmt w:val="bullet"/>
       <w:lvlText w:val="o"/>

</xml_diff>

<commit_message>
Add watchdog timer to main firmware FSM
</commit_message>
<xml_diff>
--- a/Documentation/Sensor Node Development Log.docx
+++ b/Documentation/Sensor Node Development Log.docx
@@ -598,7 +598,7 @@
           <v:shape id="_x0000_i1025" type="#_x0000_t75" style="width:434pt;height:349.5pt" o:ole="">
             <v:imagedata r:id="rId7" o:title=""/>
           </v:shape>
-          <o:OLEObject Type="Embed" ProgID="Word.Document.12" ShapeID="_x0000_i1025" DrawAspect="Content" ObjectID="_1818879939" r:id="rId8">
+          <o:OLEObject Type="Embed" ProgID="Word.Document.12" ShapeID="_x0000_i1025" DrawAspect="Content" ObjectID="_1826780793" r:id="rId8">
             <o:FieldCodes>\s</o:FieldCodes>
           </o:OLEObject>
         </w:object>
@@ -2609,7 +2609,7 @@
           <w:lang w:val="en-CA"/>
         </w:rPr>
         <w:drawing>
-          <wp:inline distT="0" distB="0" distL="0" distR="0" wp14:anchorId="42C03439" wp14:editId="2CDE319C">
+          <wp:inline distT="0" distB="0" distL="0" distR="0" wp14:anchorId="42C03439" wp14:editId="3C477125">
             <wp:extent cx="5591175" cy="3145036"/>
             <wp:effectExtent l="0" t="0" r="0" b="0"/>
             <wp:docPr id="2081928677" name="Picture 2" descr="A computer screen with a black screen&#10;&#10;AI-generated content may be incorrect."/>
@@ -9148,6 +9148,13 @@
           <w:lang w:val="en-CA"/>
         </w:rPr>
         <w:t>, and TMUX1309 Dual 4:1 Analog Multiplexer</w:t>
+      </w:r>
+      <w:r>
+        <w:rPr>
+          <w:rFonts w:eastAsiaTheme="minorEastAsia"/>
+          <w:lang w:val="en-CA"/>
+        </w:rPr>
+        <w:t xml:space="preserve"> – See GitHub</w:t>
       </w:r>
     </w:p>
     <w:p>

</xml_diff>